<commit_message>
[FIX] Validacion REPO v1.3 - UPD CFA
</commit_message>
<xml_diff>
--- a/fuentes/CF2_41310002_DU.docx
+++ b/fuentes/CF2_41310002_DU.docx
@@ -548,7 +548,7 @@
             </w:rPr>
             <w:fldChar w:fldCharType="separate"/>
           </w:r>
-          <w:hyperlink w:anchor="_Toc180999241" w:history="1">
+          <w:hyperlink w:anchor="_Toc181692901" w:history="1">
             <w:r>
               <w:rPr>
                 <w:rStyle w:val="Hipervnculo"/>
@@ -575,7 +575,7 @@
                 <w:noProof/>
                 <w:webHidden/>
               </w:rPr>
-              <w:instrText xml:space="preserve"> PAGEREF _Toc180999241 \h </w:instrText>
+              <w:instrText xml:space="preserve"> PAGEREF _Toc181692901 \h </w:instrText>
             </w:r>
             <w:r>
               <w:rPr>
@@ -622,7 +622,7 @@
               <w14:ligatures w14:val="none"/>
             </w:rPr>
           </w:pPr>
-          <w:hyperlink w:anchor="_Toc180999242" w:history="1">
+          <w:hyperlink w:anchor="_Toc181692902" w:history="1">
             <w:r>
               <w:rPr>
                 <w:rStyle w:val="Hipervnculo"/>
@@ -667,7 +667,7 @@
                 <w:noProof/>
                 <w:webHidden/>
               </w:rPr>
-              <w:instrText xml:space="preserve"> PAGEREF _Toc180999242 \h </w:instrText>
+              <w:instrText xml:space="preserve"> PAGEREF _Toc181692902 \h </w:instrText>
             </w:r>
             <w:r>
               <w:rPr>
@@ -712,7 +712,7 @@
               <w14:ligatures w14:val="none"/>
             </w:rPr>
           </w:pPr>
-          <w:hyperlink w:anchor="_Toc180999243" w:history="1">
+          <w:hyperlink w:anchor="_Toc181692903" w:history="1">
             <w:r>
               <w:rPr>
                 <w:rStyle w:val="Hipervnculo"/>
@@ -757,7 +757,7 @@
               <w:rPr>
                 <w:webHidden/>
               </w:rPr>
-              <w:instrText xml:space="preserve"> PAGEREF _Toc180999243 \h </w:instrText>
+              <w:instrText xml:space="preserve"> PAGEREF _Toc181692903 \h </w:instrText>
             </w:r>
             <w:r>
               <w:rPr>
@@ -798,7 +798,7 @@
               <w14:ligatures w14:val="none"/>
             </w:rPr>
           </w:pPr>
-          <w:hyperlink w:anchor="_Toc180999244" w:history="1">
+          <w:hyperlink w:anchor="_Toc181692904" w:history="1">
             <w:r>
               <w:rPr>
                 <w:rStyle w:val="Hipervnculo"/>
@@ -843,7 +843,7 @@
               <w:rPr>
                 <w:webHidden/>
               </w:rPr>
-              <w:instrText xml:space="preserve"> PAGEREF _Toc180999244 \h </w:instrText>
+              <w:instrText xml:space="preserve"> PAGEREF _Toc181692904 \h </w:instrText>
             </w:r>
             <w:r>
               <w:rPr>
@@ -886,7 +886,7 @@
               <w14:ligatures w14:val="none"/>
             </w:rPr>
           </w:pPr>
-          <w:hyperlink w:anchor="_Toc180999245" w:history="1">
+          <w:hyperlink w:anchor="_Toc181692905" w:history="1">
             <w:r>
               <w:rPr>
                 <w:rStyle w:val="Hipervnculo"/>
@@ -931,7 +931,7 @@
                 <w:noProof/>
                 <w:webHidden/>
               </w:rPr>
-              <w:instrText xml:space="preserve"> PAGEREF _Toc180999245 \h </w:instrText>
+              <w:instrText xml:space="preserve"> PAGEREF _Toc181692905 \h </w:instrText>
             </w:r>
             <w:r>
               <w:rPr>
@@ -976,7 +976,7 @@
               <w14:ligatures w14:val="none"/>
             </w:rPr>
           </w:pPr>
-          <w:hyperlink w:anchor="_Toc180999247" w:history="1">
+          <w:hyperlink w:anchor="_Toc181692907" w:history="1">
             <w:r>
               <w:rPr>
                 <w:rStyle w:val="Hipervnculo"/>
@@ -1021,7 +1021,7 @@
               <w:rPr>
                 <w:webHidden/>
               </w:rPr>
-              <w:instrText xml:space="preserve"> PAGEREF _Toc180999247 \h </w:instrText>
+              <w:instrText xml:space="preserve"> PAGEREF _Toc181692907 \h </w:instrText>
             </w:r>
             <w:r>
               <w:rPr>
@@ -1064,7 +1064,7 @@
               <w14:ligatures w14:val="none"/>
             </w:rPr>
           </w:pPr>
-          <w:hyperlink w:anchor="_Toc180999248" w:history="1">
+          <w:hyperlink w:anchor="_Toc181692908" w:history="1">
             <w:r>
               <w:rPr>
                 <w:rStyle w:val="Hipervnculo"/>
@@ -1109,7 +1109,7 @@
                 <w:noProof/>
                 <w:webHidden/>
               </w:rPr>
-              <w:instrText xml:space="preserve"> PAGEREF _Toc180999248 \h </w:instrText>
+              <w:instrText xml:space="preserve"> PAGEREF _Toc181692908 \h </w:instrText>
             </w:r>
             <w:r>
               <w:rPr>
@@ -1129,7 +1129,7 @@
                 <w:noProof/>
                 <w:webHidden/>
               </w:rPr>
-              <w:t>17</w:t>
+              <w:t>18</w:t>
             </w:r>
             <w:r>
               <w:rPr>
@@ -1154,7 +1154,7 @@
               <w14:ligatures w14:val="none"/>
             </w:rPr>
           </w:pPr>
-          <w:hyperlink w:anchor="_Toc180999250" w:history="1">
+          <w:hyperlink w:anchor="_Toc181692910" w:history="1">
             <w:r>
               <w:rPr>
                 <w:rStyle w:val="Hipervnculo"/>
@@ -1199,7 +1199,7 @@
               <w:rPr>
                 <w:webHidden/>
               </w:rPr>
-              <w:instrText xml:space="preserve"> PAGEREF _Toc180999250 \h </w:instrText>
+              <w:instrText xml:space="preserve"> PAGEREF _Toc181692910 \h </w:instrText>
             </w:r>
             <w:r>
               <w:rPr>
@@ -1240,7 +1240,7 @@
               <w14:ligatures w14:val="none"/>
             </w:rPr>
           </w:pPr>
-          <w:hyperlink w:anchor="_Toc180999251" w:history="1">
+          <w:hyperlink w:anchor="_Toc181692911" w:history="1">
             <w:r>
               <w:rPr>
                 <w:rStyle w:val="Hipervnculo"/>
@@ -1285,7 +1285,7 @@
               <w:rPr>
                 <w:webHidden/>
               </w:rPr>
-              <w:instrText xml:space="preserve"> PAGEREF _Toc180999251 \h </w:instrText>
+              <w:instrText xml:space="preserve"> PAGEREF _Toc181692911 \h </w:instrText>
             </w:r>
             <w:r>
               <w:rPr>
@@ -1326,7 +1326,7 @@
               <w14:ligatures w14:val="none"/>
             </w:rPr>
           </w:pPr>
-          <w:hyperlink w:anchor="_Toc180999252" w:history="1">
+          <w:hyperlink w:anchor="_Toc181692912" w:history="1">
             <w:r>
               <w:rPr>
                 <w:rStyle w:val="Hipervnculo"/>
@@ -1371,7 +1371,7 @@
               <w:rPr>
                 <w:webHidden/>
               </w:rPr>
-              <w:instrText xml:space="preserve"> PAGEREF _Toc180999252 \h </w:instrText>
+              <w:instrText xml:space="preserve"> PAGEREF _Toc181692912 \h </w:instrText>
             </w:r>
             <w:r>
               <w:rPr>
@@ -1412,7 +1412,7 @@
               <w14:ligatures w14:val="none"/>
             </w:rPr>
           </w:pPr>
-          <w:hyperlink w:anchor="_Toc180999253" w:history="1">
+          <w:hyperlink w:anchor="_Toc181692913" w:history="1">
             <w:r>
               <w:rPr>
                 <w:rStyle w:val="Hipervnculo"/>
@@ -1457,7 +1457,7 @@
               <w:rPr>
                 <w:webHidden/>
               </w:rPr>
-              <w:instrText xml:space="preserve"> PAGEREF _Toc180999253 \h </w:instrText>
+              <w:instrText xml:space="preserve"> PAGEREF _Toc181692913 \h </w:instrText>
             </w:r>
             <w:r>
               <w:rPr>
@@ -1498,7 +1498,7 @@
               <w14:ligatures w14:val="none"/>
             </w:rPr>
           </w:pPr>
-          <w:hyperlink w:anchor="_Toc180999254" w:history="1">
+          <w:hyperlink w:anchor="_Toc181692914" w:history="1">
             <w:r>
               <w:rPr>
                 <w:rStyle w:val="Hipervnculo"/>
@@ -1543,7 +1543,7 @@
               <w:rPr>
                 <w:webHidden/>
               </w:rPr>
-              <w:instrText xml:space="preserve"> PAGEREF _Toc180999254 \h </w:instrText>
+              <w:instrText xml:space="preserve"> PAGEREF _Toc181692914 \h </w:instrText>
             </w:r>
             <w:r>
               <w:rPr>
@@ -1560,7 +1560,7 @@
               <w:rPr>
                 <w:webHidden/>
               </w:rPr>
-              <w:t>40</w:t>
+              <w:t>41</w:t>
             </w:r>
             <w:r>
               <w:rPr>
@@ -1585,7 +1585,7 @@
               <w14:ligatures w14:val="none"/>
             </w:rPr>
           </w:pPr>
-          <w:hyperlink w:anchor="_Toc180999255" w:history="1">
+          <w:hyperlink w:anchor="_Toc181692915" w:history="1">
             <w:r>
               <w:rPr>
                 <w:rStyle w:val="Hipervnculo"/>
@@ -1612,7 +1612,7 @@
                 <w:noProof/>
                 <w:webHidden/>
               </w:rPr>
-              <w:instrText xml:space="preserve"> PAGEREF _Toc180999255 \h </w:instrText>
+              <w:instrText xml:space="preserve"> PAGEREF _Toc181692915 \h </w:instrText>
             </w:r>
             <w:r>
               <w:rPr>
@@ -1632,7 +1632,7 @@
                 <w:noProof/>
                 <w:webHidden/>
               </w:rPr>
-              <w:t>43</w:t>
+              <w:t>44</w:t>
             </w:r>
             <w:r>
               <w:rPr>
@@ -1658,7 +1658,7 @@
               <w14:ligatures w14:val="none"/>
             </w:rPr>
           </w:pPr>
-          <w:hyperlink w:anchor="_Toc180999256" w:history="1">
+          <w:hyperlink w:anchor="_Toc181692916" w:history="1">
             <w:r>
               <w:rPr>
                 <w:rStyle w:val="Hipervnculo"/>
@@ -1685,7 +1685,7 @@
                 <w:noProof/>
                 <w:webHidden/>
               </w:rPr>
-              <w:instrText xml:space="preserve"> PAGEREF _Toc180999256 \h </w:instrText>
+              <w:instrText xml:space="preserve"> PAGEREF _Toc181692916 \h </w:instrText>
             </w:r>
             <w:r>
               <w:rPr>
@@ -1705,7 +1705,7 @@
                 <w:noProof/>
                 <w:webHidden/>
               </w:rPr>
-              <w:t>44</w:t>
+              <w:t>45</w:t>
             </w:r>
             <w:r>
               <w:rPr>
@@ -1731,7 +1731,7 @@
               <w14:ligatures w14:val="none"/>
             </w:rPr>
           </w:pPr>
-          <w:hyperlink w:anchor="_Toc180999257" w:history="1">
+          <w:hyperlink w:anchor="_Toc181692917" w:history="1">
             <w:r>
               <w:rPr>
                 <w:rStyle w:val="Hipervnculo"/>
@@ -1759,7 +1759,7 @@
                 <w:noProof/>
                 <w:webHidden/>
               </w:rPr>
-              <w:instrText xml:space="preserve"> PAGEREF _Toc180999257 \h </w:instrText>
+              <w:instrText xml:space="preserve"> PAGEREF _Toc181692917 \h </w:instrText>
             </w:r>
             <w:r>
               <w:rPr>
@@ -1779,7 +1779,7 @@
                 <w:noProof/>
                 <w:webHidden/>
               </w:rPr>
-              <w:t>46</w:t>
+              <w:t>47</w:t>
             </w:r>
             <w:r>
               <w:rPr>
@@ -1805,7 +1805,7 @@
               <w14:ligatures w14:val="none"/>
             </w:rPr>
           </w:pPr>
-          <w:hyperlink w:anchor="_Toc180999258" w:history="1">
+          <w:hyperlink w:anchor="_Toc181692918" w:history="1">
             <w:r>
               <w:rPr>
                 <w:rStyle w:val="Hipervnculo"/>
@@ -1833,7 +1833,7 @@
                 <w:noProof/>
                 <w:webHidden/>
               </w:rPr>
-              <w:instrText xml:space="preserve"> PAGEREF _Toc180999258 \h </w:instrText>
+              <w:instrText xml:space="preserve"> PAGEREF _Toc181692918 \h </w:instrText>
             </w:r>
             <w:r>
               <w:rPr>
@@ -1853,7 +1853,7 @@
                 <w:noProof/>
                 <w:webHidden/>
               </w:rPr>
-              <w:t>47</w:t>
+              <w:t>48</w:t>
             </w:r>
             <w:r>
               <w:rPr>
@@ -1879,7 +1879,7 @@
               <w14:ligatures w14:val="none"/>
             </w:rPr>
           </w:pPr>
-          <w:hyperlink w:anchor="_Toc180999259" w:history="1">
+          <w:hyperlink w:anchor="_Toc181692919" w:history="1">
             <w:r>
               <w:rPr>
                 <w:rStyle w:val="Hipervnculo"/>
@@ -1906,7 +1906,7 @@
                 <w:noProof/>
                 <w:webHidden/>
               </w:rPr>
-              <w:instrText xml:space="preserve"> PAGEREF _Toc180999259 \h </w:instrText>
+              <w:instrText xml:space="preserve"> PAGEREF _Toc181692919 \h </w:instrText>
             </w:r>
             <w:r>
               <w:rPr>
@@ -1926,7 +1926,7 @@
                 <w:noProof/>
                 <w:webHidden/>
               </w:rPr>
-              <w:t>48</w:t>
+              <w:t>49</w:t>
             </w:r>
             <w:r>
               <w:rPr>
@@ -1982,7 +1982,7 @@
         </w:numPr>
         <w:ind w:left="1068"/>
       </w:pPr>
-      <w:bookmarkStart w:id="0" w:name="_Toc180999241"/>
+      <w:bookmarkStart w:id="0" w:name="_Toc181692901"/>
       <w:r>
         <w:lastRenderedPageBreak/>
         <w:t>Introducción</w:t>
@@ -1995,23 +1995,36 @@
         <w:ind w:left="0"/>
       </w:pPr>
       <w:r>
-        <w:t>Innovación, Aprendizaje y Emprendimiento</w:t>
+        <w:t xml:space="preserve">Ruta </w:t>
+      </w:r>
+      <w:r>
+        <w:t>activa de aprendizaje y evaluación</w:t>
+      </w:r>
+    </w:p>
+    <w:p>
+      <w:pPr>
+        <w:pStyle w:val="Video"/>
+        <w:numPr>
+          <w:ilvl w:val="0"/>
+          <w:numId w:val="0"/>
+        </w:numPr>
+        <w:tabs>
+          <w:tab w:val="center" w:pos="4986"/>
+        </w:tabs>
+        <w:jc w:val="left"/>
+      </w:pPr>
+      <w:r>
+        <w:tab/>
       </w:r>
       <w:r>
         <w:rPr>
           <w:noProof/>
         </w:rPr>
         <w:drawing>
-          <wp:inline distT="0" distB="0" distL="0" distR="0" wp14:anchorId="09F161B0" wp14:editId="1A06D84F">
-            <wp:extent cx="6332220" cy="3563620"/>
+          <wp:inline distT="0" distB="0" distL="0" distR="0" wp14:anchorId="4E63A4F7" wp14:editId="6E0B7C47">
+            <wp:extent cx="6332220" cy="3566795"/>
             <wp:effectExtent l="0" t="0" r="0" b="0"/>
-            <wp:docPr id="1" name="Imagen 1">
-              <a:extLst xmlns:a="http://schemas.openxmlformats.org/drawingml/2006/main">
-                <a:ext uri="{C183D7F6-B498-43B3-948B-1728B52AA6E4}">
-                  <adec:decorative xmlns:adec="http://schemas.microsoft.com/office/drawing/2017/decorative" val="1"/>
-                </a:ext>
-              </a:extLst>
-            </wp:docPr>
+            <wp:docPr id="3" name="Imagen 3"/>
             <wp:cNvGraphicFramePr>
               <a:graphicFrameLocks xmlns:a="http://schemas.openxmlformats.org/drawingml/2006/main" noChangeAspect="1"/>
             </wp:cNvGraphicFramePr>
@@ -2019,13 +2032,7 @@
               <a:graphicData uri="http://schemas.openxmlformats.org/drawingml/2006/picture">
                 <pic:pic xmlns:pic="http://schemas.openxmlformats.org/drawingml/2006/picture">
                   <pic:nvPicPr>
-                    <pic:cNvPr id="1" name="Imagen 1">
-                      <a:extLst>
-                        <a:ext uri="{C183D7F6-B498-43B3-948B-1728B52AA6E4}">
-                          <adec:decorative xmlns:adec="http://schemas.microsoft.com/office/drawing/2017/decorative" val="1"/>
-                        </a:ext>
-                      </a:extLst>
-                    </pic:cNvPr>
+                    <pic:cNvPr id="0" name="Picture 1"/>
                     <pic:cNvPicPr>
                       <a:picLocks noChangeAspect="1" noChangeArrowheads="1"/>
                     </pic:cNvPicPr>
@@ -2046,7 +2053,7 @@
                   <pic:spPr bwMode="auto">
                     <a:xfrm>
                       <a:off x="0" y="0"/>
-                      <a:ext cx="6332220" cy="3563620"/>
+                      <a:ext cx="6332220" cy="3566795"/>
                     </a:xfrm>
                     <a:prstGeom prst="rect">
                       <a:avLst/>
@@ -2111,7 +2118,7 @@
               <w:t xml:space="preserve"> </w:t>
             </w:r>
             <w:r>
-              <w:t>Innovación, Aprendizaje y Emprendimiento</w:t>
+              <w:t>Ruta activa de aprendizaje y evaluación</w:t>
             </w:r>
           </w:p>
         </w:tc>
@@ -2127,7 +2134,13 @@
             </w:r>
             <w:r>
               <w:lastRenderedPageBreak/>
-              <w:t>no se limita solo a la adquisición de conocimientos, sino que también incluye la autoevaluación y la reflexión continua, lo que permite a los estudiantes desarrollar un aprendizaje autónomo. El emprendimiento es uno de los pilares fundamentales del SENA, ya que, a través de proyectos reales, los aprendices transforman sus ideas en oportunidades de negocio que impactan positivamente a la sociedad. Nuestro proyecto de reciclaje inteligente no solo busca reducir el desperdicio, sino también crear empleos en la comunidad local. Este proyecto tiene un gran potencial, ya que la innovación y el compromiso con el entorno lo hacen viable a largo plazo. La ruta de aprendizaje y evaluación en el SENA fomenta no solo el crecimiento profesional, sino también el desarrollo personal, impulsando a los estudiantes a ser agentes de cambio en su entorno social y productivo.</w:t>
+              <w:t>no se limita solo a la adquisición de conocimientos, sino que también incluye la autoevaluación y la reflexión continua, lo que permite a los estudiantes desarrollar un aprendizaje autónomo. El emprendimiento es uno de los pilares fundamentales del SENA, ya que, a través de proyectos reales, los aprendices transforman sus ideas en oportunidades de negocio que impactan positivamente a la sociedad. Nuestro proyecto de reciclaje inteligente no solo busca reducir el desperdicio, sino también crear empleos en la comunidad local. Este proyecto tiene un gran potencial, ya que la innovación y el compromiso con el entorno lo hacen viable a largo plazo. La ruta</w:t>
+            </w:r>
+            <w:r>
+              <w:t xml:space="preserve"> activa</w:t>
+            </w:r>
+            <w:r>
+              <w:t xml:space="preserve"> de aprendizaje y evaluación en el SENA fomenta no solo el crecimiento profesional, sino también el desarrollo personal, impulsando a los estudiantes a ser agentes de cambio en su entorno social y productivo.</w:t>
             </w:r>
           </w:p>
         </w:tc>
@@ -2151,7 +2164,7 @@
       <w:pPr>
         <w:pStyle w:val="Ttulo1"/>
       </w:pPr>
-      <w:bookmarkStart w:id="1" w:name="_Toc180999242"/>
+      <w:bookmarkStart w:id="1" w:name="_Toc181692902"/>
       <w:r>
         <w:lastRenderedPageBreak/>
         <w:t>Fundamentos pedagógicos en todo proceso de enseñanza y aprendizaje</w:t>
@@ -2331,7 +2344,7 @@
       <w:pPr>
         <w:pStyle w:val="Ttulo2"/>
       </w:pPr>
-      <w:bookmarkStart w:id="2" w:name="_Toc180999243"/>
+      <w:bookmarkStart w:id="2" w:name="_Toc181692903"/>
       <w:r>
         <w:t>Formación para el trabajo</w:t>
       </w:r>
@@ -2730,7 +2743,21 @@
           <w:b/>
           <w:bCs/>
         </w:rPr>
-        <w:t>“El aprendizaje significativo subyace a la integración constructiva entre pensamiento, sentimiento y acción lo que conduce al engrandecimiento (“</w:t>
+        <w:t>“El aprendizaje significativo subyace a la integración constructiva entre pensamiento, sentimiento y acción</w:t>
+      </w:r>
+      <w:r>
+        <w:rPr>
+          <w:b/>
+          <w:bCs/>
+        </w:rPr>
+        <w:t>,</w:t>
+      </w:r>
+      <w:r>
+        <w:rPr>
+          <w:b/>
+          <w:bCs/>
+        </w:rPr>
+        <w:t xml:space="preserve"> lo que conduce al engrandecimiento (“</w:t>
       </w:r>
       <w:r>
         <w:rPr>
@@ -2820,7 +2847,7 @@
       <w:pPr>
         <w:pStyle w:val="Ttulo2"/>
       </w:pPr>
-      <w:bookmarkStart w:id="3" w:name="_Toc180999244"/>
+      <w:bookmarkStart w:id="3" w:name="_Toc181692904"/>
       <w:r>
         <w:t>Didáctica: disciplina clave en el proceso de enseñanza-aprendizaje</w:t>
       </w:r>
@@ -2831,18 +2858,10 @@
         <w:t>La didáctica, a menudo malinterpretada como sinónimo de juegos o actividades dinámicas en clase, es en realidad una disciplina mucho más extensa y compleja, esencial en el proceso de enseñanza-aprendizaje. Lejos de limitarse a la mera implementación de “juegos didácticos”, esta abarca la totalidad de los elementos que intervienen en el aula cuando se desarrolla el proceso práctico entre profesores y estudiantes.</w:t>
       </w:r>
     </w:p>
-    <w:p/>
-    <w:p>
-      <w:r>
-        <w:t xml:space="preserve">A diferencia de la pedagogía, que se ocupa de la reflexión y análisis del proceso educativo en su conjunto, la didáctica se enfoca exclusivamente en los métodos y técnicas que se aplican dentro del aula para facilitar el aprendizaje. Desde una perspectiva histórica, el término se remonta al siglo XVII, introducido por </w:t>
-      </w:r>
-      <w:proofErr w:type="spellStart"/>
-      <w:r>
-        <w:t>Ratke</w:t>
-      </w:r>
-      <w:proofErr w:type="spellEnd"/>
-      <w:r>
-        <w:t xml:space="preserve"> y consolidado por Comenio en su obra “Didáctica Magna”, que sentó las bases de la disciplina como un referente global.</w:t>
+    <w:p>
+      <w:r>
+        <w:lastRenderedPageBreak/>
+        <w:t>A diferencia de la pedagogía, que se ocupa de la reflexión y análisis del proceso educativo en su conjunto, la didáctica se enfoca exclusivamente en los métodos y técnicas que se aplican dentro del aula para facilitar el aprendizaje. Desde una perspectiva histórica, el término se remonta al siglo XVII, introducido por Ratke y consolidado por Comenio en su obra “Didáctica Magna”, que sentó las bases de la disciplina como un referente global.</w:t>
       </w:r>
     </w:p>
     <w:p>
@@ -2865,11 +2884,12 @@
     <w:p/>
     <w:p/>
     <w:p/>
+    <w:p/>
     <w:p>
       <w:pPr>
         <w:pStyle w:val="Ttulo1"/>
       </w:pPr>
-      <w:bookmarkStart w:id="4" w:name="_Toc180999245"/>
+      <w:bookmarkStart w:id="4" w:name="_Toc181692905"/>
       <w:r>
         <w:lastRenderedPageBreak/>
         <w:t>Métodos y recursos didácticos en el SENA</w:t>
@@ -3089,18 +3109,20 @@
       </w:pPr>
       <w:bookmarkStart w:id="5" w:name="_Toc180954024"/>
       <w:bookmarkStart w:id="6" w:name="_Toc180999246"/>
+      <w:bookmarkStart w:id="7" w:name="_Toc181692906"/>
       <w:bookmarkEnd w:id="5"/>
       <w:bookmarkEnd w:id="6"/>
+      <w:bookmarkEnd w:id="7"/>
     </w:p>
     <w:p>
       <w:pPr>
         <w:pStyle w:val="Ttulo2"/>
       </w:pPr>
-      <w:bookmarkStart w:id="7" w:name="_Toc180999247"/>
+      <w:bookmarkStart w:id="8" w:name="_Toc181692907"/>
       <w:r>
         <w:t>Guías de aprendizaje</w:t>
       </w:r>
-      <w:bookmarkEnd w:id="7"/>
+      <w:bookmarkEnd w:id="8"/>
     </w:p>
     <w:p>
       <w:r>
@@ -3180,7 +3202,14 @@
         </w:numPr>
       </w:pPr>
       <w:r>
-        <w:t>Duración: el instructor establece el tiempo previsto para desarrollar la actividad, asegurándose de que no exceda la duración total del programa de formación.</w:t>
+        <w:rPr>
+          <w:b/>
+          <w:bCs/>
+        </w:rPr>
+        <w:t>Duración:</w:t>
+      </w:r>
+      <w:r>
+        <w:t xml:space="preserve"> el instructor establece el tiempo previsto para desarrollar la actividad, asegurándose de que no exceda la duración total del programa de formación.</w:t>
       </w:r>
     </w:p>
     <w:p>
@@ -3325,7 +3354,10 @@
         <w:t>Evidencia de aprendizaje:</w:t>
       </w:r>
       <w:r>
-        <w:t xml:space="preserve"> se redactan los enunciados que evidencian lo que el estudiante “sabe”, “sabe hacer” y “es”. Estas evidencias pueden ser de conocimiento y desempeño, permitiendo evaluar el desarrollo de las competencias.</w:t>
+        <w:t xml:space="preserve"> </w:t>
+      </w:r>
+      <w:r>
+        <w:t>se redactan los enunciados que evidencian lo que el estudiante “sabe”, “sabe hacer” y “es”. Estas evidencias pueden ser de conocimiento, producto y desempeño, permitiendo evaluar el desarrollo de las competencias.</w:t>
       </w:r>
     </w:p>
     <w:p>
@@ -3481,15 +3513,28 @@
         <w:t xml:space="preserve"> define los términos nuevos, técnicos o específicos que los aprendices encontrarán en la guía, facilitando su comprensión.</w:t>
       </w:r>
     </w:p>
+    <w:p/>
+    <w:p/>
+    <w:p/>
+    <w:p/>
+    <w:p/>
+    <w:p/>
+    <w:p/>
+    <w:p/>
+    <w:p/>
+    <w:p/>
+    <w:p/>
+    <w:p/>
     <w:p>
       <w:pPr>
         <w:pStyle w:val="Ttulo1"/>
       </w:pPr>
-      <w:bookmarkStart w:id="8" w:name="_Toc180999248"/>
-      <w:r>
+      <w:bookmarkStart w:id="9" w:name="_Toc181692908"/>
+      <w:r>
+        <w:lastRenderedPageBreak/>
         <w:t>Currículo y evaluación</w:t>
       </w:r>
-      <w:bookmarkEnd w:id="8"/>
+      <w:bookmarkEnd w:id="9"/>
     </w:p>
     <w:p>
       <w:r>
@@ -3503,11 +3548,7 @@
     </w:p>
     <w:p>
       <w:r>
-        <w:t xml:space="preserve">Dado que el currículo debe adaptarse a los cambios sociales y las nuevas demandas globales, se convierte en un sistema en constante movimiento y </w:t>
-      </w:r>
-      <w:r>
-        <w:lastRenderedPageBreak/>
-        <w:t>cuestionamiento. Cualquier modificación en una de sus piezas puede impactar al conjunto, lo que resalta su carácter sistémico e interdependiente.</w:t>
+        <w:t>Dado que el currículo debe adaptarse a los cambios sociales y las nuevas demandas globales, se convierte en un sistema en constante movimiento y cuestionamiento. Cualquier modificación en una de sus piezas puede impactar al conjunto, lo que resalta su carácter sistémico e interdependiente.</w:t>
       </w:r>
     </w:p>
     <w:p>
@@ -3542,24 +3583,30 @@
           <w14:ligatures w14:val="none"/>
         </w:rPr>
       </w:pPr>
-      <w:bookmarkStart w:id="9" w:name="_Toc180954027"/>
-      <w:bookmarkStart w:id="10" w:name="_Toc180999249"/>
-      <w:bookmarkEnd w:id="9"/>
+      <w:bookmarkStart w:id="10" w:name="_Toc180954027"/>
+      <w:bookmarkStart w:id="11" w:name="_Toc180999249"/>
+      <w:bookmarkStart w:id="12" w:name="_Toc181692909"/>
       <w:bookmarkEnd w:id="10"/>
+      <w:bookmarkEnd w:id="11"/>
+      <w:bookmarkEnd w:id="12"/>
     </w:p>
     <w:p>
       <w:pPr>
         <w:pStyle w:val="Ttulo2"/>
       </w:pPr>
-      <w:bookmarkStart w:id="11" w:name="_Toc180999250"/>
+      <w:bookmarkStart w:id="13" w:name="_Toc181692910"/>
       <w:r>
         <w:t>Estructura curricular SENA</w:t>
       </w:r>
-      <w:bookmarkEnd w:id="11"/>
-    </w:p>
-    <w:p>
-      <w:r>
-        <w:t>Un programa de formación en el SENA surge a partir de las necesidades del sector productivo, caracterizándose por su flexibilidad y capacidad de anticipación, cada programa, sea de formación titulada o complementaria, se basa en normas de competencia laboral elaboradas por mesas sectoriales que reúnen a representantes del sector productivo y del SENA.</w:t>
+      <w:bookmarkEnd w:id="13"/>
+    </w:p>
+    <w:p>
+      <w:r>
+        <w:t xml:space="preserve">Un programa de formación en el SENA surge a partir de las necesidades del sector productivo, caracterizándose por su flexibilidad y capacidad de anticipación, cada programa, sea de formación titulada o complementaria, se basa en normas de </w:t>
+      </w:r>
+      <w:r>
+        <w:lastRenderedPageBreak/>
+        <w:t>competencia laboral elaboradas por mesas sectoriales que reúnen a representantes del sector productivo y del SENA.</w:t>
       </w:r>
     </w:p>
     <w:p>
@@ -3574,16 +3621,70 @@
     </w:p>
     <w:p>
       <w:r>
-        <w:t xml:space="preserve">El diseño curricular, por su parte, organiza de manera secuencial los elementos del programa, estableciendo las competencias y resultados de aprendizaje necesarios </w:t>
-      </w:r>
-      <w:r>
+        <w:t>El diseño curricular, por su parte, organiza de manera secuencial los elementos del programa, estableciendo las competencias y resultados de aprendizaje necesarios para dar respuesta a las demandas de formación y garantizar la calidad y pertinencia de la oferta educativa.</w:t>
+      </w:r>
+    </w:p>
+    <w:p>
+      <w:r>
+        <w:t>Algunos de los campos que contiene un diseño curricular son:</w:t>
+      </w:r>
+    </w:p>
+    <w:p>
+      <w:pPr>
+        <w:pStyle w:val="Prrafodelista"/>
+        <w:numPr>
+          <w:ilvl w:val="0"/>
+          <w:numId w:val="16"/>
+        </w:numPr>
+      </w:pPr>
+      <w:r>
+        <w:rPr>
+          <w:b/>
+          <w:bCs/>
+        </w:rPr>
+        <w:t>Código, versión y denominación de la Norma de Competencia Laboral:</w:t>
+      </w:r>
+      <w:r>
+        <w:t xml:space="preserve"> espacio donde se especifican estos datos de manera clara y precisa.</w:t>
+      </w:r>
+    </w:p>
+    <w:p>
+      <w:pPr>
+        <w:pStyle w:val="Prrafodelista"/>
+        <w:numPr>
+          <w:ilvl w:val="0"/>
+          <w:numId w:val="16"/>
+        </w:numPr>
+      </w:pPr>
+      <w:r>
+        <w:rPr>
+          <w:b/>
+          <w:bCs/>
+        </w:rPr>
+        <w:t>Duración estimada para el logro del aprendizaje:</w:t>
+      </w:r>
+      <w:r>
+        <w:t xml:space="preserve"> número de horas que, según los expertos, requiere un aprendiz para alcanzar la competencia. Se recomienda definirlas en múltiplos de diez.</w:t>
+      </w:r>
+    </w:p>
+    <w:p>
+      <w:pPr>
+        <w:pStyle w:val="Prrafodelista"/>
+        <w:numPr>
+          <w:ilvl w:val="0"/>
+          <w:numId w:val="16"/>
+        </w:numPr>
+      </w:pPr>
+      <w:r>
+        <w:rPr>
+          <w:b/>
+          <w:bCs/>
+        </w:rPr>
         <w:lastRenderedPageBreak/>
-        <w:t>para dar respuesta a las demandas de formación y garantizar la calidad y pertinencia de la oferta educativa.</w:t>
-      </w:r>
-    </w:p>
-    <w:p>
-      <w:r>
-        <w:t>Algunos de los campos que contiene un diseño curricular son:</w:t>
+        <w:t>Resultados de aprendizaje:</w:t>
+      </w:r>
+      <w:r>
+        <w:t xml:space="preserve"> se refieren a los logros (productos, respuestas, desempeños) de tipo motriz, valorativo, cognitivo y actitudinal que el aprendiz debe alcanzar durante el proceso formativo.</w:t>
       </w:r>
     </w:p>
     <w:p>
@@ -3599,10 +3700,10 @@
           <w:b/>
           <w:bCs/>
         </w:rPr>
-        <w:t>Código, versión y denominación de la Norma de Competencia Laboral:</w:t>
-      </w:r>
-      <w:r>
-        <w:t xml:space="preserve"> espacio donde se especifican estos datos de manera clara y precisa.</w:t>
+        <w:t>Conocimientos de concepto y principio:</w:t>
+      </w:r>
+      <w:r>
+        <w:t xml:space="preserve"> basados en los criterios de desempeño, conocimientos esenciales y rangos de aplicación de la norma.</w:t>
       </w:r>
     </w:p>
     <w:p>
@@ -3618,10 +3719,86 @@
           <w:b/>
           <w:bCs/>
         </w:rPr>
-        <w:t>Duración estimada para el logro del aprendizaje:</w:t>
-      </w:r>
-      <w:r>
-        <w:t xml:space="preserve"> número de horas que, según los expertos, requiere un aprendiz para alcanzar la competencia. Se recomienda definirlas en múltiplos de diez.</w:t>
+        <w:t>Conocimientos de proceso:</w:t>
+      </w:r>
+      <w:r>
+        <w:t xml:space="preserve"> incluyen los subprocesos, procedimientos o actividades de tipo cognitivo y motriz necesarios para lograr los resultados de aprendizaje, apoyados en los conocimientos de conceptos y principios.</w:t>
+      </w:r>
+    </w:p>
+    <w:p>
+      <w:r>
+        <w:t>Vale la pena señalar la importancia de los Criterios de evaluación, los cuales son indicadores que determinan el nivel de logro que los aprendices deben alcanzar durante el proceso de aprendizaje y que permiten emitir un juicio formativo o sumativo. Estos criterios fomentan la autoevaluación, coevaluación y heteroevaluación a lo largo del proceso. Un criterio de evaluación puede abarcar más de un resultado de aprendizaje.</w:t>
+      </w:r>
+    </w:p>
+    <w:p>
+      <w:r>
+        <w:t>Así mismo se resalta la importancia de:</w:t>
+      </w:r>
+    </w:p>
+    <w:p>
+      <w:pPr>
+        <w:rPr>
+          <w:b/>
+          <w:bCs/>
+        </w:rPr>
+      </w:pPr>
+      <w:r>
+        <w:rPr>
+          <w:b/>
+          <w:bCs/>
+        </w:rPr>
+        <w:t>Equipos de diseño curricular</w:t>
+      </w:r>
+    </w:p>
+    <w:p>
+      <w:r>
+        <w:t>Cada centro de formación del SENA forma equipos interdisciplinarios para el desarrollo curricular, ya sea para un programa específico o un conjunto de programas afines. Estos equipos incluyen instructores técnicos y profesionales que aportan en áreas transversales como emprendimiento, inglés y habilidades para la interacción social y laboral. Los instructores pueden participar en varios equipos según su experiencia, y uno de ellos es designado gestor de proyecto, coordinando la ejecución de este.</w:t>
+      </w:r>
+    </w:p>
+    <w:p>
+      <w:pPr>
+        <w:rPr>
+          <w:b/>
+          <w:bCs/>
+        </w:rPr>
+      </w:pPr>
+      <w:r>
+        <w:rPr>
+          <w:b/>
+          <w:bCs/>
+        </w:rPr>
+        <w:lastRenderedPageBreak/>
+        <w:t>Competencias transversales</w:t>
+      </w:r>
+    </w:p>
+    <w:p>
+      <w:r>
+        <w:t>En el diseño curricular del SENA, las competencias transversales como emprendimiento, inglés, cultura física, salud ocupacional y ética son fundamentales. Estas competencias se integran de manera práctica en el aprendizaje, fomentando el desarrollo de aptitudes, conocimientos y valores aplicables en cualquier ámbito laboral.</w:t>
+      </w:r>
+    </w:p>
+    <w:p>
+      <w:pPr>
+        <w:rPr>
+          <w:b/>
+          <w:bCs/>
+        </w:rPr>
+      </w:pPr>
+      <w:r>
+        <w:rPr>
+          <w:b/>
+          <w:bCs/>
+        </w:rPr>
+        <w:t>Competencias ciudadanas</w:t>
+      </w:r>
+    </w:p>
+    <w:p>
+      <w:r>
+        <w:t>El currículo SENA también incluye competencias ciudadanas, que desarrollan habilidades cognitivas, emocionales y comunicativas, permitiendo a los aprendices participar activamente en una sociedad democrática, pacífica e inclusiva, y contribuyendo a la resolución adecuada de conflictos.</w:t>
+      </w:r>
+    </w:p>
+    <w:p>
+      <w:r>
+        <w:t>Los siguientes elementos corresponden a componentes clave dentro de la estructura y gestión educativa del SENA. Se podrían agrupar y denominar de la siguiente manera:</w:t>
       </w:r>
     </w:p>
     <w:p>
@@ -3629,140 +3806,6 @@
         <w:pStyle w:val="Prrafodelista"/>
         <w:numPr>
           <w:ilvl w:val="0"/>
-          <w:numId w:val="16"/>
-        </w:numPr>
-      </w:pPr>
-      <w:r>
-        <w:rPr>
-          <w:b/>
-          <w:bCs/>
-        </w:rPr>
-        <w:t>Resultados de aprendizaje:</w:t>
-      </w:r>
-      <w:r>
-        <w:t xml:space="preserve"> se refieren a los logros (productos, respuestas, desempeños) de tipo motriz, valorativo, cognitivo y actitudinal que el aprendiz debe alcanzar durante el proceso formativo.</w:t>
-      </w:r>
-    </w:p>
-    <w:p>
-      <w:pPr>
-        <w:pStyle w:val="Prrafodelista"/>
-        <w:numPr>
-          <w:ilvl w:val="0"/>
-          <w:numId w:val="16"/>
-        </w:numPr>
-      </w:pPr>
-      <w:r>
-        <w:rPr>
-          <w:b/>
-          <w:bCs/>
-        </w:rPr>
-        <w:t>Conocimientos de concepto y principio:</w:t>
-      </w:r>
-      <w:r>
-        <w:t xml:space="preserve"> basados en los criterios de desempeño, conocimientos esenciales y rangos de aplicación de la norma.</w:t>
-      </w:r>
-    </w:p>
-    <w:p>
-      <w:pPr>
-        <w:pStyle w:val="Prrafodelista"/>
-        <w:numPr>
-          <w:ilvl w:val="0"/>
-          <w:numId w:val="16"/>
-        </w:numPr>
-      </w:pPr>
-      <w:r>
-        <w:rPr>
-          <w:b/>
-          <w:bCs/>
-        </w:rPr>
-        <w:t>Conocimientos de proceso:</w:t>
-      </w:r>
-      <w:r>
-        <w:t xml:space="preserve"> incluyen los subprocesos, procedimientos o actividades de tipo cognitivo y motriz necesarios para lograr los resultados de aprendizaje, apoyados en los conocimientos de conceptos y principios.</w:t>
-      </w:r>
-    </w:p>
-    <w:p>
-      <w:r>
-        <w:t>Vale la pena señalar la importancia de los Criterios de evaluación, los cuales son indicadores que determinan el nivel de logro que los aprendices deben alcanzar durante el proceso de aprendizaje y que permiten emitir un juicio formativo o sumativo. Estos criterios fomentan la autoevaluación, coevaluación y heteroevaluación a lo largo del proceso. Un criterio de evaluación puede abarcar más de un resultado de aprendizaje.</w:t>
-      </w:r>
-    </w:p>
-    <w:p>
-      <w:r>
-        <w:t>Así mismo se resalta la importancia de:</w:t>
-      </w:r>
-    </w:p>
-    <w:p>
-      <w:pPr>
-        <w:rPr>
-          <w:b/>
-          <w:bCs/>
-        </w:rPr>
-      </w:pPr>
-      <w:r>
-        <w:rPr>
-          <w:b/>
-          <w:bCs/>
-        </w:rPr>
-        <w:lastRenderedPageBreak/>
-        <w:t>Equipos de diseño curricular</w:t>
-      </w:r>
-    </w:p>
-    <w:p>
-      <w:r>
-        <w:t>Cada centro de formación del SENA forma equipos interdisciplinarios para el desarrollo curricular, ya sea para un programa específico o un conjunto de programas afines. Estos equipos incluyen instructores técnicos y profesionales que aportan en áreas transversales como emprendimiento, inglés y habilidades para la interacción social y laboral. Los instructores pueden participar en varios equipos según su experiencia, y uno de ellos es designado gestor de proyecto, coordinando la ejecución de este.</w:t>
-      </w:r>
-    </w:p>
-    <w:p>
-      <w:pPr>
-        <w:rPr>
-          <w:b/>
-          <w:bCs/>
-        </w:rPr>
-      </w:pPr>
-      <w:r>
-        <w:rPr>
-          <w:b/>
-          <w:bCs/>
-        </w:rPr>
-        <w:t>Competencias transversales</w:t>
-      </w:r>
-    </w:p>
-    <w:p>
-      <w:r>
-        <w:t>En el diseño curricular del SENA, las competencias transversales como emprendimiento, inglés, cultura física, salud ocupacional y ética son fundamentales. Estas competencias se integran de manera práctica en el aprendizaje, fomentando el desarrollo de aptitudes, conocimientos y valores aplicables en cualquier ámbito laboral.</w:t>
-      </w:r>
-    </w:p>
-    <w:p>
-      <w:pPr>
-        <w:rPr>
-          <w:b/>
-          <w:bCs/>
-        </w:rPr>
-      </w:pPr>
-      <w:r>
-        <w:rPr>
-          <w:b/>
-          <w:bCs/>
-        </w:rPr>
-        <w:t>Competencias ciudadanas</w:t>
-      </w:r>
-    </w:p>
-    <w:p>
-      <w:r>
-        <w:t>El currículo SENA también incluye competencias ciudadanas, que desarrollan habilidades cognitivas, emocionales y comunicativas, permitiendo a los aprendices participar activamente en una sociedad democrática, pacífica e inclusiva, y contribuyendo a la resolución adecuada de conflictos.</w:t>
-      </w:r>
-    </w:p>
-    <w:p>
-      <w:r>
-        <w:t>Los siguientes elementos corresponden a componentes clave dentro de la estructura y gestión educativa del SENA. Se podrían agrupar y denominar de la siguiente manera:</w:t>
-      </w:r>
-    </w:p>
-    <w:p/>
-    <w:p>
-      <w:pPr>
-        <w:pStyle w:val="Prrafodelista"/>
-        <w:numPr>
-          <w:ilvl w:val="0"/>
           <w:numId w:val="17"/>
         </w:numPr>
         <w:rPr>
@@ -3775,7 +3818,6 @@
           <w:b/>
           <w:bCs/>
         </w:rPr>
-        <w:lastRenderedPageBreak/>
         <w:t>Normativa de Convivencia</w:t>
       </w:r>
     </w:p>
@@ -3810,6 +3852,12 @@
     <w:p>
       <w:pPr>
         <w:pStyle w:val="Prrafodelista"/>
+        <w:ind w:left="1440" w:firstLine="0"/>
+      </w:pPr>
+    </w:p>
+    <w:p>
+      <w:pPr>
+        <w:pStyle w:val="Prrafodelista"/>
         <w:numPr>
           <w:ilvl w:val="0"/>
           <w:numId w:val="17"/>
@@ -3824,6 +3872,7 @@
           <w:b/>
           <w:bCs/>
         </w:rPr>
+        <w:lastRenderedPageBreak/>
         <w:t>Gestión del Conocimiento</w:t>
       </w:r>
     </w:p>
@@ -3897,23 +3946,35 @@
           <w:b/>
           <w:bCs/>
         </w:rPr>
+        <w:t>Redes de conocimiento sectorial SENA:</w:t>
+      </w:r>
+      <w:r>
+        <w:t xml:space="preserve"> estas redes agrupan comunidades de conocimiento internas y externas que colaboran para alcanzar objetivos comunes. Fortalecen capacidades en investigación aplicada y comunicación, compartiendo conocimientos y soluciones tanto a nivel nacional como internacional, promoviendo la innovación y el desarrollo en sectores estratégicos.</w:t>
+      </w:r>
+    </w:p>
+    <w:p>
+      <w:r>
+        <w:rPr>
+          <w:b/>
+          <w:bCs/>
+        </w:rPr>
+        <w:t>ARTÍCULO 15. CREACIÓN DE LAS PRIMERAS REDES DE CONOCIMIENTO SECTORIAL SENA.</w:t>
+      </w:r>
+      <w:r>
+        <w:t xml:space="preserve"> De acuerdo con estos criterios establecidos en la presente Resolución, se conforman las siguientes redes de conocimiento sectorial SENA:</w:t>
+      </w:r>
+    </w:p>
+    <w:p>
+      <w:pPr>
+        <w:pStyle w:val="Prrafodelista"/>
+        <w:numPr>
+          <w:ilvl w:val="0"/>
+          <w:numId w:val="19"/>
+        </w:numPr>
+      </w:pPr>
+      <w:r>
         <w:lastRenderedPageBreak/>
-        <w:t>Redes de conocimiento sectorial SENA:</w:t>
-      </w:r>
-      <w:r>
-        <w:t xml:space="preserve"> estas redes agrupan comunidades de conocimiento internas y externas que colaboran para alcanzar objetivos comunes. Fortalecen capacidades en investigación aplicada y comunicación, compartiendo conocimientos y soluciones tanto a nivel nacional como internacional, promoviendo la innovación y el desarrollo en sectores estratégicos.</w:t>
-      </w:r>
-    </w:p>
-    <w:p>
-      <w:r>
-        <w:rPr>
-          <w:b/>
-          <w:bCs/>
-        </w:rPr>
-        <w:t>ARTÍCULO 15. CREACIÓN DE LAS PRIMERAS REDES DE CONOCIMIENTO SECTORIAL SENA.</w:t>
-      </w:r>
-      <w:r>
-        <w:t xml:space="preserve"> De acuerdo con estos criterios establecidos en la presente Resolución, se conforman las siguientes redes de conocimiento sectorial SENA:</w:t>
+        <w:t>Red de conocimiento en cultura.</w:t>
       </w:r>
     </w:p>
     <w:p>
@@ -3925,7 +3986,7 @@
         </w:numPr>
       </w:pPr>
       <w:r>
-        <w:t>Red de conocimiento en cultura.</w:t>
+        <w:t>Red de conocimiento en artesanías.</w:t>
       </w:r>
     </w:p>
     <w:p>
@@ -3937,7 +3998,7 @@
         </w:numPr>
       </w:pPr>
       <w:r>
-        <w:t>Red de conocimiento en artesanías.</w:t>
+        <w:t>Red de conocimiento en artes gráficas.</w:t>
       </w:r>
     </w:p>
     <w:p>
@@ -3949,7 +4010,7 @@
         </w:numPr>
       </w:pPr>
       <w:r>
-        <w:t>Red de conocimiento en artes gráficas.</w:t>
+        <w:t>Red de conocimiento en gestión administrativa y financiera.</w:t>
       </w:r>
     </w:p>
     <w:p>
@@ -3961,7 +4022,7 @@
         </w:numPr>
       </w:pPr>
       <w:r>
-        <w:t>Red de conocimiento en gestión administrativa y financiera.</w:t>
+        <w:t>Red de conocimiento en comercio y ventas.</w:t>
       </w:r>
     </w:p>
     <w:p>
@@ -3973,7 +4034,7 @@
         </w:numPr>
       </w:pPr>
       <w:r>
-        <w:t>Red de conocimiento en comercio y ventas.</w:t>
+        <w:t>Red de conocimiento ambiental.</w:t>
       </w:r>
     </w:p>
     <w:p>
@@ -3985,7 +4046,7 @@
         </w:numPr>
       </w:pPr>
       <w:r>
-        <w:t>Red de conocimiento ambiental.</w:t>
+        <w:t>Red de conocimiento en biotecnología.</w:t>
       </w:r>
     </w:p>
     <w:p>
@@ -3997,7 +4058,7 @@
         </w:numPr>
       </w:pPr>
       <w:r>
-        <w:t>Red de conocimiento en biotecnología.</w:t>
+        <w:t>Red de conocimiento en mecánica industrial.</w:t>
       </w:r>
     </w:p>
     <w:p>
@@ -4009,7 +4070,7 @@
         </w:numPr>
       </w:pPr>
       <w:r>
-        <w:t>Red de conocimiento en mecánica industrial.</w:t>
+        <w:t>Red de conocimiento en energía eléctrica.</w:t>
       </w:r>
     </w:p>
     <w:p>
@@ -4019,9 +4080,10 @@
           <w:ilvl w:val="0"/>
           <w:numId w:val="19"/>
         </w:numPr>
-      </w:pPr>
-      <w:r>
-        <w:t>Red de conocimiento en energía eléctrica.</w:t>
+        <w:ind w:left="1276"/>
+      </w:pPr>
+      <w:r>
+        <w:t>Red de conocimiento en electrónica y automatización.</w:t>
       </w:r>
     </w:p>
     <w:p>
@@ -4034,7 +4096,7 @@
         <w:ind w:left="1276"/>
       </w:pPr>
       <w:r>
-        <w:t>Red de conocimiento en electrónica y automatización.</w:t>
+        <w:t>Red de conocimiento en telecomunicaciones.</w:t>
       </w:r>
     </w:p>
     <w:p>
@@ -4047,7 +4109,7 @@
         <w:ind w:left="1276"/>
       </w:pPr>
       <w:r>
-        <w:t>Red de conocimiento en telecomunicaciones.</w:t>
+        <w:t>Red de conocimiento en química aplicada.</w:t>
       </w:r>
     </w:p>
     <w:p>
@@ -4060,7 +4122,16 @@
         <w:ind w:left="1276"/>
       </w:pPr>
       <w:r>
-        <w:t>Red de conocimiento en química aplicada.</w:t>
+        <w:t xml:space="preserve">Red de conocimiento en informática, diseño y desarrollo de </w:t>
+      </w:r>
+      <w:r>
+        <w:rPr>
+          <w:rStyle w:val="Extranjerismo"/>
+        </w:rPr>
+        <w:t>software</w:t>
+      </w:r>
+      <w:r>
+        <w:t>.</w:t>
       </w:r>
     </w:p>
     <w:p>
@@ -4073,16 +4144,7 @@
         <w:ind w:left="1276"/>
       </w:pPr>
       <w:r>
-        <w:t xml:space="preserve">Red de conocimiento en informática, diseño y desarrollo de </w:t>
-      </w:r>
-      <w:r>
-        <w:rPr>
-          <w:rStyle w:val="Extranjerismo"/>
-        </w:rPr>
-        <w:t>software</w:t>
-      </w:r>
-      <w:r>
-        <w:t>.</w:t>
+        <w:t>Red de conocimiento automotor.</w:t>
       </w:r>
     </w:p>
     <w:p>
@@ -4092,10 +4154,32 @@
           <w:ilvl w:val="0"/>
           <w:numId w:val="19"/>
         </w:numPr>
+        <w:ind w:left="1418" w:hanging="502"/>
+      </w:pPr>
+      <w:r>
+        <w:t xml:space="preserve"> </w:t>
+      </w:r>
+      <w:r>
+        <w:t>Red de conocimiento aeroespacial.</w:t>
+      </w:r>
+    </w:p>
+    <w:p>
+      <w:pPr>
+        <w:pStyle w:val="Prrafodelista"/>
+        <w:numPr>
+          <w:ilvl w:val="0"/>
+          <w:numId w:val="19"/>
+        </w:numPr>
         <w:ind w:left="1276"/>
       </w:pPr>
       <w:r>
-        <w:t>Red de conocimiento automotor.</w:t>
+        <w:t>Red de conocimiento textil, confección</w:t>
+      </w:r>
+      <w:r>
+        <w:t>,</w:t>
+      </w:r>
+      <w:r>
+        <w:t xml:space="preserve"> diseño y moda.</w:t>
       </w:r>
     </w:p>
     <w:p>
@@ -4105,9 +4189,10 @@
           <w:ilvl w:val="0"/>
           <w:numId w:val="19"/>
         </w:numPr>
-      </w:pPr>
-      <w:r>
-        <w:t>Red de conocimiento aeroespacial.</w:t>
+        <w:ind w:left="1276"/>
+      </w:pPr>
+      <w:r>
+        <w:t>Red de conocimiento en cuero, calzado y marroquinería.</w:t>
       </w:r>
     </w:p>
     <w:p>
@@ -4117,10 +4202,117 @@
           <w:ilvl w:val="0"/>
           <w:numId w:val="19"/>
         </w:numPr>
+        <w:ind w:left="1276"/>
+      </w:pPr>
+      <w:r>
+        <w:t>Red de conocimiento en materiales para la industria.</w:t>
+      </w:r>
+    </w:p>
+    <w:p>
+      <w:pPr>
+        <w:pStyle w:val="Prrafodelista"/>
+        <w:numPr>
+          <w:ilvl w:val="0"/>
+          <w:numId w:val="19"/>
+        </w:numPr>
+        <w:ind w:left="1276"/>
+      </w:pPr>
+      <w:r>
+        <w:t>Red de conocimiento en minería.</w:t>
+      </w:r>
+    </w:p>
+    <w:p>
+      <w:pPr>
+        <w:pStyle w:val="Prrafodelista"/>
+        <w:numPr>
+          <w:ilvl w:val="0"/>
+          <w:numId w:val="19"/>
+        </w:numPr>
+        <w:ind w:left="1276"/>
+      </w:pPr>
+      <w:r>
+        <w:t>Red de conocimiento en hidrocarburos.</w:t>
+      </w:r>
+    </w:p>
+    <w:p>
+      <w:pPr>
+        <w:pStyle w:val="Prrafodelista"/>
+        <w:numPr>
+          <w:ilvl w:val="0"/>
+          <w:numId w:val="19"/>
+        </w:numPr>
+        <w:ind w:left="1276"/>
+      </w:pPr>
+      <w:r>
+        <w:t>Red de conocimiento en logística y gestión de la producción.</w:t>
+      </w:r>
+    </w:p>
+    <w:p>
+      <w:pPr>
+        <w:pStyle w:val="Prrafodelista"/>
+        <w:numPr>
+          <w:ilvl w:val="0"/>
+          <w:numId w:val="19"/>
+        </w:numPr>
+        <w:ind w:left="1276"/>
+      </w:pPr>
+      <w:r>
+        <w:t>Red de conocimiento en construcción.</w:t>
+      </w:r>
+    </w:p>
+    <w:p>
+      <w:pPr>
+        <w:pStyle w:val="Prrafodelista"/>
+        <w:numPr>
+          <w:ilvl w:val="0"/>
+          <w:numId w:val="19"/>
+        </w:numPr>
+        <w:ind w:left="1276"/>
+      </w:pPr>
+      <w:r>
+        <w:t>Red de conocimiento en infraestructura.</w:t>
+      </w:r>
+    </w:p>
+    <w:p>
+      <w:pPr>
+        <w:pStyle w:val="Prrafodelista"/>
+        <w:numPr>
+          <w:ilvl w:val="0"/>
+          <w:numId w:val="19"/>
+        </w:numPr>
+        <w:tabs>
+          <w:tab w:val="left" w:pos="993"/>
+        </w:tabs>
+        <w:ind w:left="1276"/>
+      </w:pPr>
+      <w:r>
+        <w:t>Red de conocimiento agrícola.</w:t>
+      </w:r>
+    </w:p>
+    <w:p>
+      <w:pPr>
+        <w:pStyle w:val="Prrafodelista"/>
+        <w:numPr>
+          <w:ilvl w:val="0"/>
+          <w:numId w:val="19"/>
+        </w:numPr>
+        <w:ind w:left="1276"/>
+      </w:pPr>
+      <w:r>
+        <w:t>Red de conocimiento pecuaria.</w:t>
+      </w:r>
+    </w:p>
+    <w:p>
+      <w:pPr>
+        <w:pStyle w:val="Prrafodelista"/>
+        <w:numPr>
+          <w:ilvl w:val="0"/>
+          <w:numId w:val="19"/>
+        </w:numPr>
       </w:pPr>
       <w:r>
         <w:lastRenderedPageBreak/>
-        <w:t>Red de conocimiento textil, confección diseño y moda.</w:t>
+        <w:t>Red de conocimiento acuícola y de pesca.</w:t>
       </w:r>
     </w:p>
     <w:p>
@@ -4132,7 +4324,7 @@
         </w:numPr>
       </w:pPr>
       <w:r>
-        <w:t>Red de conocimiento en cuero, calzado y marroquinería.</w:t>
+        <w:t>Red de conocimiento en salud.</w:t>
       </w:r>
     </w:p>
     <w:p>
@@ -4144,7 +4336,7 @@
         </w:numPr>
       </w:pPr>
       <w:r>
-        <w:t>Red de conocimiento en materiales para la industria.</w:t>
+        <w:t>Red de conocimiento en hotelería y turismo.</w:t>
       </w:r>
     </w:p>
     <w:p>
@@ -4156,7 +4348,7 @@
         </w:numPr>
       </w:pPr>
       <w:r>
-        <w:t>Red de conocimiento en minería.</w:t>
+        <w:t>Red de conocimiento en actividad física, recreación y deporte.</w:t>
       </w:r>
     </w:p>
     <w:p>
@@ -4168,7 +4360,7 @@
         </w:numPr>
       </w:pPr>
       <w:r>
-        <w:t>Red de conocimiento en hidrocarburos.</w:t>
+        <w:t>Red de conocimiento en transporte.</w:t>
       </w:r>
     </w:p>
     <w:p>
@@ -4180,126 +4372,6 @@
         </w:numPr>
       </w:pPr>
       <w:r>
-        <w:t>Red de conocimiento en logística y gestión de la producción.</w:t>
-      </w:r>
-    </w:p>
-    <w:p>
-      <w:pPr>
-        <w:pStyle w:val="Prrafodelista"/>
-        <w:numPr>
-          <w:ilvl w:val="0"/>
-          <w:numId w:val="19"/>
-        </w:numPr>
-      </w:pPr>
-      <w:r>
-        <w:t>Red de conocimiento en construcción.</w:t>
-      </w:r>
-    </w:p>
-    <w:p>
-      <w:pPr>
-        <w:pStyle w:val="Prrafodelista"/>
-        <w:numPr>
-          <w:ilvl w:val="0"/>
-          <w:numId w:val="19"/>
-        </w:numPr>
-      </w:pPr>
-      <w:r>
-        <w:t>Red de conocimiento en infraestructura.</w:t>
-      </w:r>
-    </w:p>
-    <w:p>
-      <w:pPr>
-        <w:pStyle w:val="Prrafodelista"/>
-        <w:numPr>
-          <w:ilvl w:val="0"/>
-          <w:numId w:val="19"/>
-        </w:numPr>
-      </w:pPr>
-      <w:r>
-        <w:t>Red de conocimiento agrícola.</w:t>
-      </w:r>
-    </w:p>
-    <w:p>
-      <w:pPr>
-        <w:pStyle w:val="Prrafodelista"/>
-        <w:numPr>
-          <w:ilvl w:val="0"/>
-          <w:numId w:val="19"/>
-        </w:numPr>
-      </w:pPr>
-      <w:r>
-        <w:t>Red de conocimiento pecuaria.</w:t>
-      </w:r>
-    </w:p>
-    <w:p>
-      <w:pPr>
-        <w:pStyle w:val="Prrafodelista"/>
-        <w:numPr>
-          <w:ilvl w:val="0"/>
-          <w:numId w:val="19"/>
-        </w:numPr>
-      </w:pPr>
-      <w:r>
-        <w:t>Red de conocimiento acuícola y de pesca.</w:t>
-      </w:r>
-    </w:p>
-    <w:p>
-      <w:pPr>
-        <w:pStyle w:val="Prrafodelista"/>
-        <w:numPr>
-          <w:ilvl w:val="0"/>
-          <w:numId w:val="19"/>
-        </w:numPr>
-      </w:pPr>
-      <w:r>
-        <w:t>Red de conocimiento en salud.</w:t>
-      </w:r>
-    </w:p>
-    <w:p>
-      <w:pPr>
-        <w:pStyle w:val="Prrafodelista"/>
-        <w:numPr>
-          <w:ilvl w:val="0"/>
-          <w:numId w:val="19"/>
-        </w:numPr>
-      </w:pPr>
-      <w:r>
-        <w:t>Red de conocimiento en hotelería y turismo.</w:t>
-      </w:r>
-    </w:p>
-    <w:p>
-      <w:pPr>
-        <w:pStyle w:val="Prrafodelista"/>
-        <w:numPr>
-          <w:ilvl w:val="0"/>
-          <w:numId w:val="19"/>
-        </w:numPr>
-      </w:pPr>
-      <w:r>
-        <w:t>Red de conocimiento en actividad física, recreación y deporte.</w:t>
-      </w:r>
-    </w:p>
-    <w:p>
-      <w:pPr>
-        <w:pStyle w:val="Prrafodelista"/>
-        <w:numPr>
-          <w:ilvl w:val="0"/>
-          <w:numId w:val="19"/>
-        </w:numPr>
-      </w:pPr>
-      <w:r>
-        <w:t>Red de conocimiento en transporte.</w:t>
-      </w:r>
-    </w:p>
-    <w:p>
-      <w:pPr>
-        <w:pStyle w:val="Prrafodelista"/>
-        <w:numPr>
-          <w:ilvl w:val="0"/>
-          <w:numId w:val="19"/>
-        </w:numPr>
-      </w:pPr>
-      <w:r>
         <w:t>Red de conocimiento en servicios personales.</w:t>
       </w:r>
     </w:p>
@@ -4331,34 +4403,34 @@
     <w:p/>
     <w:p>
       <w:r>
+        <w:t>Estas redes institucionales estandarizan actividades, establecen reglas claras para la transferencia de conocimientos y mecanismos de interacción, con el objetivo de facilitar la comunicación y optimizar los procesos transversales, fortaleciendo así la cadena de valor institucional.</w:t>
+      </w:r>
+    </w:p>
+    <w:p>
+      <w:r>
+        <w:rPr>
+          <w:b/>
+          <w:bCs/>
+        </w:rPr>
+        <w:t xml:space="preserve">ARTÍCULO 22. CREACIÓN DE LAS PRIMERAS REDES DE CONOCIMIENTO INSTITUCIONAL SENA. </w:t>
+      </w:r>
+      <w:r>
+        <w:t>Teniendo en cuenta los criterios mencionados, se establecen las siguientes redes de conocimiento institucional SENA:</w:t>
+      </w:r>
+    </w:p>
+    <w:p>
+      <w:r>
+        <w:t xml:space="preserve">1. Red institucional de inclusión social. </w:t>
+      </w:r>
+    </w:p>
+    <w:p>
+      <w:r>
+        <w:t xml:space="preserve">2. Red institucional de aseguramiento de la calidad. </w:t>
+      </w:r>
+    </w:p>
+    <w:p>
+      <w:r>
         <w:lastRenderedPageBreak/>
-        <w:t>Estas redes institucionales estandarizan actividades, establecen reglas claras para la transferencia de conocimientos y mecanismos de interacción, con el objetivo de facilitar la comunicación y optimizar los procesos transversales, fortaleciendo así la cadena de valor institucional.</w:t>
-      </w:r>
-    </w:p>
-    <w:p>
-      <w:r>
-        <w:rPr>
-          <w:b/>
-          <w:bCs/>
-        </w:rPr>
-        <w:t xml:space="preserve">ARTÍCULO 22. CREACIÓN DE LAS PRIMERAS REDES DE CONOCIMIENTO INSTITUCIONAL SENA. </w:t>
-      </w:r>
-      <w:r>
-        <w:t>Teniendo en cuenta los criterios mencionados, se establecen las siguientes redes de conocimiento institucional SENA:</w:t>
-      </w:r>
-    </w:p>
-    <w:p>
-      <w:r>
-        <w:t xml:space="preserve">1. Red institucional de inclusión social. </w:t>
-      </w:r>
-    </w:p>
-    <w:p>
-      <w:r>
-        <w:t xml:space="preserve">2. Red institucional de aseguramiento de la calidad. </w:t>
-      </w:r>
-    </w:p>
-    <w:p>
-      <w:r>
         <w:t xml:space="preserve">3. Red institucional de integralidad de la formación. </w:t>
       </w:r>
     </w:p>
@@ -4368,6 +4440,9 @@
       </w:r>
     </w:p>
     <w:p>
+      <w:pPr>
+        <w:ind w:left="993" w:hanging="284"/>
+      </w:pPr>
       <w:r>
         <w:t xml:space="preserve">5. Red institucional de articulación con el sistema educativo y empresas formadoras. </w:t>
       </w:r>
@@ -4413,13 +4488,10 @@
       </w:r>
     </w:p>
     <w:p>
-      <w:r>
-        <w:t xml:space="preserve"> </w:t>
-      </w:r>
-    </w:p>
-    <w:p>
-      <w:r>
-        <w:lastRenderedPageBreak/>
+      <w:pPr>
+        <w:ind w:left="1134" w:hanging="425"/>
+      </w:pPr>
+      <w:r>
         <w:t xml:space="preserve">11. Red institucional de fortalecimiento y actualización del sistema general de información. </w:t>
       </w:r>
     </w:p>
@@ -4442,11 +4514,11 @@
       <w:pPr>
         <w:pStyle w:val="Ttulo2"/>
       </w:pPr>
-      <w:bookmarkStart w:id="12" w:name="_Toc180999251"/>
+      <w:bookmarkStart w:id="14" w:name="_Toc181692911"/>
       <w:r>
         <w:t>Aspectos para destacar de SENA</w:t>
       </w:r>
-      <w:bookmarkEnd w:id="12"/>
+      <w:bookmarkEnd w:id="14"/>
     </w:p>
     <w:p>
       <w:pPr>
@@ -4489,7 +4561,11 @@
         <w:ind w:left="1440" w:firstLine="0"/>
       </w:pPr>
       <w:r>
-        <w:t>El SENA está comprometido con la formación para el trabajo de los colombianos, asumiendo un papel clave como dinamizador de la economía. Para ello, ofrece servicios enfocados en la generación de empleo.</w:t>
+        <w:t xml:space="preserve">El SENA está comprometido con la formación para el trabajo de los colombianos, asumiendo un papel clave como dinamizador de la </w:t>
+      </w:r>
+      <w:r>
+        <w:lastRenderedPageBreak/>
+        <w:t>economía. Para ello, ofrece servicios enfocados en la generación de empleo.</w:t>
       </w:r>
     </w:p>
     <w:p>
@@ -4527,19 +4603,7 @@
         <w:ind w:left="1440" w:firstLine="0"/>
       </w:pPr>
       <w:r>
-        <w:t xml:space="preserve">Este programa fortalece la cadena de valor del emprendimiento en Colombia, dirigiéndose a diferentes grupos poblacionales: aprendices de los centros de formación del SENA en programas técnicos, beneficiarios del programa Jóvenes Rurales Emprendedores, talentos de </w:t>
-      </w:r>
-      <w:proofErr w:type="spellStart"/>
-      <w:r>
-        <w:t>Tecnoparque</w:t>
-      </w:r>
-      <w:proofErr w:type="spellEnd"/>
-      <w:r>
-        <w:t xml:space="preserve">, </w:t>
-      </w:r>
-      <w:r>
-        <w:lastRenderedPageBreak/>
-        <w:t>personas desplazadas por la violencia, población vulnerable, y cualquier colombiano que requiera apoyo especial en emprendimiento.</w:t>
+        <w:t>Este programa fortalece la cadena de valor del emprendimiento en Colombia, dirigiéndose a diferentes grupos poblacionales: aprendices de los centros de formación del SENA en programas técnicos, beneficiarios del programa Jóvenes Rurales Emprendedores, talentos de Tecnoparque, personas desplazadas por la violencia, población vulnerable, y cualquier colombiano que requiera apoyo especial en emprendimiento.</w:t>
       </w:r>
     </w:p>
     <w:p>
@@ -4577,7 +4641,11 @@
         <w:ind w:left="1440" w:firstLine="0"/>
       </w:pPr>
       <w:r>
-        <w:t>El Fondo Emprender tiene como propósito apoyar proyectos productivos que integren los conocimientos adquiridos por los emprendedores durante su formación. Estos proyectos se desarrollan a través de la creación de nuevas empresas productivas, que además de generar empleo, cumplan con las obligaciones legales de su constitución y aporten al bienestar económico del país.</w:t>
+        <w:t xml:space="preserve">El Fondo Emprender tiene como propósito apoyar proyectos productivos que integren los conocimientos adquiridos por los emprendedores durante su formación. Estos proyectos se desarrollan a través de la creación de nuevas empresas productivas, que además de generar empleo, cumplan </w:t>
+      </w:r>
+      <w:r>
+        <w:lastRenderedPageBreak/>
+        <w:t>con las obligaciones legales de su constitución y aporten al bienestar económico del país.</w:t>
       </w:r>
     </w:p>
     <w:p>
@@ -4597,17 +4665,8 @@
           <w:b/>
           <w:bCs/>
         </w:rPr>
-        <w:t xml:space="preserve">Fortalecimiento de </w:t>
-      </w:r>
-      <w:proofErr w:type="spellStart"/>
-      <w:r>
-        <w:rPr>
-          <w:b/>
-          <w:bCs/>
-        </w:rPr>
-        <w:t>Mipymes</w:t>
-      </w:r>
-      <w:proofErr w:type="spellEnd"/>
+        <w:t>Fortalecimiento de Mipymes</w:t>
+      </w:r>
     </w:p>
     <w:p>
       <w:pPr>
@@ -4615,15 +4674,7 @@
         <w:ind w:left="1440" w:firstLine="0"/>
       </w:pPr>
       <w:r>
-        <w:t xml:space="preserve">Dentro de las estrategias de la Dirección de Empleo, Trabajo y Emprendimiento se incluyó el fortalecimiento de las </w:t>
-      </w:r>
-      <w:proofErr w:type="spellStart"/>
-      <w:r>
-        <w:t>Mipymes</w:t>
-      </w:r>
-      <w:proofErr w:type="spellEnd"/>
-      <w:r>
-        <w:t xml:space="preserve"> (Micro, Pequeñas y Medianas Empresas), brindando un mayor apoyo para su desarrollo y sostenibilidad.</w:t>
+        <w:t>Dentro de las estrategias de la Dirección de Empleo, Trabajo y Emprendimiento se incluyó el fortalecimiento de las Mipymes (Micro, Pequeñas y Medianas Empresas), brindando un mayor apoyo para su desarrollo y sostenibilidad.</w:t>
       </w:r>
     </w:p>
     <w:p>
@@ -4652,11 +4703,7 @@
         <w:ind w:left="1440" w:firstLine="0"/>
       </w:pPr>
       <w:r>
-        <w:t xml:space="preserve">SENA Emprende Rural (SER) es un programa que promueve la generación de ingresos en las zonas rurales mediante el desarrollo de competencias y capacidades, así como el acompañamiento a iniciativas productivas. Estas </w:t>
-      </w:r>
-      <w:r>
-        <w:lastRenderedPageBreak/>
-        <w:t>iniciativas pueden estar orientadas al autoconsumo, al emprendimiento o a la creación de empresas.</w:t>
+        <w:t>SENA Emprende Rural (SER) es un programa que promueve la generación de ingresos en las zonas rurales mediante el desarrollo de competencias y capacidades, así como el acompañamiento a iniciativas productivas. Estas iniciativas pueden estar orientadas al autoconsumo, al emprendimiento o a la creación de empresas.</w:t>
       </w:r>
     </w:p>
     <w:p>
@@ -4695,18 +4742,21 @@
         <w:t>Empleabilidad en ocupaciones rurales: formación especializada en competencias técnicas y operativas para actividades dentro del sector rural.</w:t>
       </w:r>
     </w:p>
-    <w:p>
-      <w:pPr>
-        <w:rPr>
-          <w:b/>
-          <w:bCs/>
-        </w:rPr>
-      </w:pPr>
-      <w:r>
-        <w:rPr>
-          <w:b/>
-          <w:bCs/>
-        </w:rPr>
+    <w:p/>
+    <w:p/>
+    <w:p>
+      <w:pPr>
+        <w:rPr>
+          <w:b/>
+          <w:bCs/>
+        </w:rPr>
+      </w:pPr>
+      <w:r>
+        <w:rPr>
+          <w:b/>
+          <w:bCs/>
+        </w:rPr>
+        <w:lastRenderedPageBreak/>
         <w:t>¿Sabía usted que…?</w:t>
       </w:r>
     </w:p>
@@ -4732,36 +4782,36 @@
     </w:p>
     <w:p>
       <w:r>
-        <w:t xml:space="preserve">El grupo de Articulación del SENA con el Sistema Educativo está alineado con las políticas del Sistema Nacional de Formación para el Trabajo, que busca coordinar la oferta de formación laboral. Este sistema incluye gremios, empresas, sindicatos, entidades de formación técnica y educación no formal, instituciones de educación </w:t>
+        <w:t>El grupo de Articulación del SENA con el Sistema Educativo está alineado con las políticas del Sistema Nacional de Formación para el Trabajo, que busca coordinar la oferta de formación laboral. Este sistema incluye gremios, empresas, sindicatos, entidades de formación técnica y educación no formal, instituciones de educación media, universidades y el gobierno, con el objetivo de desarrollar políticas que impulsen la cualificación de los recursos humanos en el país (SENA, s.f.).</w:t>
+      </w:r>
+    </w:p>
+    <w:p>
+      <w:pPr>
+        <w:rPr>
+          <w:b/>
+          <w:bCs/>
+        </w:rPr>
+      </w:pPr>
+      <w:r>
+        <w:rPr>
+          <w:b/>
+          <w:bCs/>
+        </w:rPr>
+        <w:t>Articulación con la educación media</w:t>
+      </w:r>
+    </w:p>
+    <w:p>
+      <w:r>
+        <w:t>Este proceso integra los contenidos curriculares, pedagógicos y recursos de la educación media con la educación superior, la formación profesional y la educación para el trabajo, facilitando la movilidad educativa y la exploración vocacional de los jóvenes. Así, se promueve su permanencia en el sistema educativo y su inserción en el mercado laboral.</w:t>
+      </w:r>
+    </w:p>
+    <w:p>
+      <w:r>
+        <w:t xml:space="preserve">El programa busca fortalecer en los jóvenes las competencias básicas, ciudadanas y técnicas, preparándolos para continuar su formación a lo largo de su vida y competir exitosamente en el mundo laboral. Al combinar un programa técnico laboral con uno de </w:t>
       </w:r>
       <w:r>
         <w:lastRenderedPageBreak/>
-        <w:t>media, universidades y el gobierno, con el objetivo de desarrollar políticas que impulsen la cualificación de los recursos humanos en el país (SENA, s.f.).</w:t>
-      </w:r>
-    </w:p>
-    <w:p>
-      <w:pPr>
-        <w:rPr>
-          <w:b/>
-          <w:bCs/>
-        </w:rPr>
-      </w:pPr>
-      <w:r>
-        <w:rPr>
-          <w:b/>
-          <w:bCs/>
-        </w:rPr>
-        <w:t>Articulación con la educación media</w:t>
-      </w:r>
-    </w:p>
-    <w:p>
-      <w:r>
-        <w:t>Este proceso integra los contenidos curriculares, pedagógicos y recursos de la educación media con la educación superior, la formación profesional y la educación para el trabajo, facilitando la movilidad educativa y la exploración vocacional de los jóvenes. Así, se promueve su permanencia en el sistema educativo y su inserción en el mercado laboral.</w:t>
-      </w:r>
-    </w:p>
-    <w:p>
-      <w:r>
-        <w:t>El programa busca fortalecer en los jóvenes las competencias básicas, ciudadanas y técnicas, preparándolos para continuar su formación a lo largo de su vida y competir exitosamente en el mundo laboral. Al combinar un programa técnico laboral con uno de educación superior, se incrementan sus oportunidades de movilidad dentro del sistema educativo.</w:t>
+        <w:t>educación superior, se incrementan sus oportunidades de movilidad dentro del sistema educativo.</w:t>
       </w:r>
     </w:p>
     <w:p>
@@ -4832,58 +4882,61 @@
           <w:b/>
           <w:bCs/>
         </w:rPr>
+        <w:t>¿Qué beneficios ofrece la integración?</w:t>
+      </w:r>
+    </w:p>
+    <w:p>
+      <w:pPr>
+        <w:pStyle w:val="Prrafodelista"/>
+        <w:numPr>
+          <w:ilvl w:val="0"/>
+          <w:numId w:val="20"/>
+        </w:numPr>
+        <w:rPr>
+          <w:b/>
+          <w:bCs/>
+        </w:rPr>
+      </w:pPr>
+      <w:r>
+        <w:rPr>
+          <w:b/>
+          <w:bCs/>
+        </w:rPr>
+        <w:t>Para las instituciones educativas</w:t>
+      </w:r>
+    </w:p>
+    <w:p>
+      <w:r>
+        <w:t>Mejora la pertinencia y calidad de los programas de formación para el trabajo, y garantiza que los docentes se mantengan actualizados tanto pedagógica como técnicamente.</w:t>
+      </w:r>
+    </w:p>
+    <w:p>
+      <w:pPr>
+        <w:pStyle w:val="Prrafodelista"/>
+        <w:numPr>
+          <w:ilvl w:val="0"/>
+          <w:numId w:val="20"/>
+        </w:numPr>
+        <w:rPr>
+          <w:b/>
+          <w:bCs/>
+        </w:rPr>
+      </w:pPr>
+      <w:r>
+        <w:rPr>
+          <w:b/>
+          <w:bCs/>
+        </w:rPr>
+        <w:t>Para los alumnos</w:t>
+      </w:r>
+    </w:p>
+    <w:p>
+      <w:r>
+        <w:t xml:space="preserve">Obtienen una doble certificación: una como bachiller, otorgado por la institución educativa y otra en un área técnica específica, otorgada por el SENA. Además, pueden continuar su formación en el SENA si lo hacen dentro del primer semestre del año siguiente a la finalización del programa. De no ser así, deberán someterse al proceso de </w:t>
+      </w:r>
+      <w:r>
         <w:lastRenderedPageBreak/>
-        <w:t>¿Qué beneficios ofrece la integración?</w:t>
-      </w:r>
-    </w:p>
-    <w:p>
-      <w:pPr>
-        <w:pStyle w:val="Prrafodelista"/>
-        <w:numPr>
-          <w:ilvl w:val="0"/>
-          <w:numId w:val="20"/>
-        </w:numPr>
-        <w:rPr>
-          <w:b/>
-          <w:bCs/>
-        </w:rPr>
-      </w:pPr>
-      <w:r>
-        <w:rPr>
-          <w:b/>
-          <w:bCs/>
-        </w:rPr>
-        <w:t>Para las instituciones educativas</w:t>
-      </w:r>
-    </w:p>
-    <w:p>
-      <w:r>
-        <w:t>Mejora la pertinencia y calidad de los programas de formación para el trabajo, y garantiza que los docentes se mantengan actualizados tanto pedagógica como técnicamente.</w:t>
-      </w:r>
-    </w:p>
-    <w:p>
-      <w:pPr>
-        <w:pStyle w:val="Prrafodelista"/>
-        <w:numPr>
-          <w:ilvl w:val="0"/>
-          <w:numId w:val="20"/>
-        </w:numPr>
-        <w:rPr>
-          <w:b/>
-          <w:bCs/>
-        </w:rPr>
-      </w:pPr>
-      <w:r>
-        <w:rPr>
-          <w:b/>
-          <w:bCs/>
-        </w:rPr>
-        <w:t>Para los alumnos</w:t>
-      </w:r>
-    </w:p>
-    <w:p>
-      <w:r>
-        <w:t>Obtienen una doble certificación: una como bachiller, otorgado por la institución educativa y otra en un área técnica específica, otorgada por el SENA. Además, pueden continuar su formación en el SENA si lo hacen dentro del primer semestre del año siguiente a la finalización del programa. De no ser así, deberán someterse al proceso de selección regular del SENA. Asimismo, tienen mayores oportunidades de vincularse al sector productivo y adquieren herramientas necesarias para emprender su propio negocio.</w:t>
+        <w:t>selección regular del SENA. Asimismo, tienen mayores oportunidades de vincularse al sector productivo y adquieren herramientas necesarias para emprender su propio negocio.</w:t>
       </w:r>
     </w:p>
     <w:p>
@@ -4908,52 +4961,52 @@
     </w:p>
     <w:p>
       <w:r>
+        <w:t>Durante todo el proceso, el aprendiz cuenta con un acompañamiento integral, ya que tanto la institución como la empresa monitorean su progreso, asegurando una experiencia formativa supervisada y enriquecedora.</w:t>
+      </w:r>
+    </w:p>
+    <w:p>
+      <w:r>
+        <w:t>Como se ha mencionado a lo largo del componente, el currículo no se limita únicamente a la estructura de contenidos y programación, ya que es un concepto mucho más amplio que abarca todos los programas y elementos que dan identidad a la institución.</w:t>
+      </w:r>
+    </w:p>
+    <w:p>
+      <w:r>
+        <w:t>A continuación, se destacan algunos componentes adicionales del currículo del SENA:</w:t>
+      </w:r>
+    </w:p>
+    <w:p>
+      <w:pPr>
+        <w:rPr>
+          <w:b/>
+          <w:bCs/>
+        </w:rPr>
+      </w:pPr>
+      <w:r>
+        <w:rPr>
+          <w:b/>
+          <w:bCs/>
+        </w:rPr>
+        <w:t>Investigación científica</w:t>
+      </w:r>
+    </w:p>
+    <w:p>
+      <w:r>
+        <w:t>Es un pilar fundamental dentro del currículo del SENA, fomentando la indagación y el desarrollo del conocimiento.</w:t>
+      </w:r>
+    </w:p>
+    <w:p>
+      <w:pPr>
+        <w:rPr>
+          <w:b/>
+          <w:bCs/>
+        </w:rPr>
+      </w:pPr>
+      <w:r>
+        <w:rPr>
+          <w:b/>
+          <w:bCs/>
+        </w:rPr>
         <w:lastRenderedPageBreak/>
-        <w:t>Durante todo el proceso, el aprendiz cuenta con un acompañamiento integral, ya que tanto la institución como la empresa monitorean su progreso, asegurando una experiencia formativa supervisada y enriquecedora.</w:t>
-      </w:r>
-    </w:p>
-    <w:p>
-      <w:r>
-        <w:t>Como se ha mencionado a lo largo del componente, el currículo no se limita únicamente a la estructura de contenidos y programación, ya que es un concepto mucho más amplio que abarca todos los programas y elementos que dan identidad a la institución.</w:t>
-      </w:r>
-    </w:p>
-    <w:p>
-      <w:r>
-        <w:t>A continuación, se destacan algunos componentes adicionales del currículo del SENA:</w:t>
-      </w:r>
-    </w:p>
-    <w:p>
-      <w:pPr>
-        <w:rPr>
-          <w:b/>
-          <w:bCs/>
-        </w:rPr>
-      </w:pPr>
-      <w:r>
-        <w:rPr>
-          <w:b/>
-          <w:bCs/>
-        </w:rPr>
-        <w:t>Investigación científica</w:t>
-      </w:r>
-    </w:p>
-    <w:p>
-      <w:r>
-        <w:t>Es un pilar fundamental dentro del currículo del SENA, fomentando la indagación y el desarrollo del conocimiento.</w:t>
-      </w:r>
-    </w:p>
-    <w:p>
-      <w:pPr>
-        <w:rPr>
-          <w:b/>
-          <w:bCs/>
-        </w:rPr>
-      </w:pPr>
-      <w:r>
-        <w:rPr>
-          <w:b/>
-          <w:bCs/>
-        </w:rPr>
         <w:t>Bilingüismo</w:t>
       </w:r>
     </w:p>
@@ -5006,51 +5059,54 @@
       <w:pPr>
         <w:pStyle w:val="Ttulo2"/>
       </w:pPr>
-      <w:bookmarkStart w:id="13" w:name="_Toc180999252"/>
+      <w:bookmarkStart w:id="15" w:name="_Toc181692912"/>
+      <w:r>
+        <w:t>Orientaciones sobre la evaluación</w:t>
+      </w:r>
+      <w:bookmarkEnd w:id="15"/>
+    </w:p>
+    <w:p>
+      <w:pPr>
+        <w:rPr>
+          <w:b/>
+          <w:bCs/>
+        </w:rPr>
+      </w:pPr>
+      <w:r>
+        <w:rPr>
+          <w:b/>
+          <w:bCs/>
+        </w:rPr>
+        <w:t>Carácter polisémico de la evaluación</w:t>
+      </w:r>
+    </w:p>
+    <w:p>
+      <w:r>
+        <w:t>El término “evaluación” tiene múltiples significados según el contexto y los actores involucrados. La tendencia a concebir la evaluación únicamente como medición ha generado dogmatismos, ignorando otras perspectivas. En el entorno SENA, es fundamental una “apertura mental” que permita comprender la evaluación desde sus múltiples aplicaciones y su evolución histórica, en lugar de limitarse a un enfoque único.</w:t>
+      </w:r>
+    </w:p>
+    <w:p>
+      <w:pPr>
+        <w:rPr>
+          <w:b/>
+          <w:bCs/>
+        </w:rPr>
+      </w:pPr>
+      <w:r>
+        <w:rPr>
+          <w:b/>
+          <w:bCs/>
+        </w:rPr>
+        <w:t>Carácter instrumentalista de la evaluación</w:t>
+      </w:r>
+    </w:p>
+    <w:p>
+      <w:r>
+        <w:t xml:space="preserve">En muchos casos, la evaluación se utiliza de forma mecánica como una herramienta que acompaña cualquier actividad educativa, enfocándose exclusivamente en la obtención de una calificación. Esta visión instrumentalista reduce su verdadero valor como un elemento transformador en el proceso de aprendizaje. En el SENA, la </w:t>
+      </w:r>
       <w:r>
         <w:lastRenderedPageBreak/>
-        <w:t>Orientaciones sobre la evaluación</w:t>
-      </w:r>
-      <w:bookmarkEnd w:id="13"/>
-    </w:p>
-    <w:p>
-      <w:pPr>
-        <w:rPr>
-          <w:b/>
-          <w:bCs/>
-        </w:rPr>
-      </w:pPr>
-      <w:r>
-        <w:rPr>
-          <w:b/>
-          <w:bCs/>
-        </w:rPr>
-        <w:t>Carácter polisémico de la evaluación</w:t>
-      </w:r>
-    </w:p>
-    <w:p>
-      <w:r>
-        <w:t>El término “evaluación” tiene múltiples significados según el contexto y los actores involucrados. La tendencia a concebir la evaluación únicamente como medición ha generado dogmatismos, ignorando otras perspectivas. En el entorno SENA, es fundamental una “apertura mental” que permita comprender la evaluación desde sus múltiples aplicaciones y su evolución histórica, en lugar de limitarse a un enfoque único.</w:t>
-      </w:r>
-    </w:p>
-    <w:p>
-      <w:pPr>
-        <w:rPr>
-          <w:b/>
-          <w:bCs/>
-        </w:rPr>
-      </w:pPr>
-      <w:r>
-        <w:rPr>
-          <w:b/>
-          <w:bCs/>
-        </w:rPr>
-        <w:t>Carácter instrumentalista de la evaluación</w:t>
-      </w:r>
-    </w:p>
-    <w:p>
-      <w:r>
-        <w:t>En muchos casos, la evaluación se utiliza de forma mecánica como una herramienta que acompaña cualquier actividad educativa, enfocándose exclusivamente en la obtención de una calificación. Esta visión instrumentalista reduce su verdadero valor como un elemento transformador en el proceso de aprendizaje. En el SENA, la evaluación debe ser una herramienta reflexiva que contribuya al crecimiento formativo de los aprendices.</w:t>
+        <w:t>evaluación debe ser una herramienta reflexiva que contribuya al crecimiento formativo de los aprendices.</w:t>
       </w:r>
     </w:p>
     <w:p>
@@ -5073,7 +5129,46 @@
         <w:t>Es común que algunos docentes y sistemas educativos perciban la evaluación como el cierre de un proceso de enseñanza, dando lugar a los “exámenes finales”. Sin embargo, la evaluación debe ser un proceso continuo que puede ocurrir en cualquier etapa pedagógica. En el enfoque del SENA, es crucial integrar la evaluación a lo largo de todo el ciclo formativo para asegurar un acompañamiento integral del aprendizaje.</w:t>
       </w:r>
     </w:p>
-    <w:p/>
+    <w:p>
+      <w:pPr>
+        <w:rPr>
+          <w:b/>
+          <w:bCs/>
+        </w:rPr>
+      </w:pPr>
+      <w:r>
+        <w:rPr>
+          <w:b/>
+          <w:bCs/>
+        </w:rPr>
+        <w:t>Falta de retroalimentación transformativa</w:t>
+      </w:r>
+    </w:p>
+    <w:p>
+      <w:r>
+        <w:t>Aunque las evaluaciones generan resultados, en muchos casos estos no provocan cambios en el aprendizaje de los estudiantes debido a la falta de retroalimentación efectiva. Los docentes deben proporcionar devoluciones constructivas que orienten a los aprendices en sus áreas de mejora y continúen el proceso educativo. En el SENA, la retroalimentación es clave para promover la mejora continua y el desarrollo profesional.</w:t>
+      </w:r>
+    </w:p>
+    <w:p>
+      <w:pPr>
+        <w:rPr>
+          <w:b/>
+          <w:bCs/>
+        </w:rPr>
+      </w:pPr>
+      <w:r>
+        <w:rPr>
+          <w:b/>
+          <w:bCs/>
+        </w:rPr>
+        <w:t>Abuso del poder mediante la evaluación</w:t>
+      </w:r>
+    </w:p>
+    <w:p>
+      <w:r>
+        <w:t>La evaluación, en ocasiones, es utilizada como un instrumento de control o castigo, imponiendo autoridad de manera autoritaria. En el aula, esto se traduce en el uso de las calificaciones como sanciones. Además, los docentes se ven obligados a cumplir con normas estrictas que no siempre son adaptables. En el contexto del SENA, la evaluación debe ser equitativa y justa, evitando su uso como herramienta coercitiva y enfocándose en el desarrollo formativo de los aprendices.</w:t>
+      </w:r>
+    </w:p>
     <w:p>
       <w:pPr>
         <w:rPr>
@@ -5087,46 +5182,6 @@
           <w:bCs/>
         </w:rPr>
         <w:lastRenderedPageBreak/>
-        <w:t>Falta de retroalimentación transformativa</w:t>
-      </w:r>
-    </w:p>
-    <w:p>
-      <w:r>
-        <w:t>Aunque las evaluaciones generan resultados, en muchos casos estos no provocan cambios en el aprendizaje de los estudiantes debido a la falta de retroalimentación efectiva. Los docentes deben proporcionar devoluciones constructivas que orienten a los aprendices en sus áreas de mejora y continúen el proceso educativo. En el SENA, la retroalimentación es clave para promover la mejora continua y el desarrollo profesional.</w:t>
-      </w:r>
-    </w:p>
-    <w:p>
-      <w:pPr>
-        <w:rPr>
-          <w:b/>
-          <w:bCs/>
-        </w:rPr>
-      </w:pPr>
-      <w:r>
-        <w:rPr>
-          <w:b/>
-          <w:bCs/>
-        </w:rPr>
-        <w:t>Abuso del poder mediante la evaluación</w:t>
-      </w:r>
-    </w:p>
-    <w:p>
-      <w:r>
-        <w:t>La evaluación, en ocasiones, es utilizada como un instrumento de control o castigo, imponiendo autoridad de manera autoritaria. En el aula, esto se traduce en el uso de las calificaciones como sanciones. Además, los docentes se ven obligados a cumplir con normas estrictas que no siempre son adaptables. En el contexto del SENA, la evaluación debe ser equitativa y justa, evitando su uso como herramienta coercitiva y enfocándose en el desarrollo formativo de los aprendices.</w:t>
-      </w:r>
-    </w:p>
-    <w:p>
-      <w:pPr>
-        <w:rPr>
-          <w:b/>
-          <w:bCs/>
-        </w:rPr>
-      </w:pPr>
-      <w:r>
-        <w:rPr>
-          <w:b/>
-          <w:bCs/>
-        </w:rPr>
         <w:t>Para reflexionar:</w:t>
       </w:r>
     </w:p>
@@ -5176,11 +5231,7 @@
         <w:ind w:left="1429" w:firstLine="0"/>
       </w:pPr>
       <w:r>
-        <w:t xml:space="preserve">Es un proceso reflexivo en el que el estudiante, de manera autónoma, evalúa su propio desempeño utilizando criterios específicos. Representa el </w:t>
-      </w:r>
-      <w:r>
-        <w:lastRenderedPageBreak/>
-        <w:t>máximo ejercicio de autorregulación y responsabilidad en el proceso evaluativo, donde el aprendiz puede definir tanto los criterios como los juicios sobre su trabajo. En el contexto del SENA, esta práctica fomenta la capacidad de los estudiantes para valorar su progreso, lo cual es esencial para su desarrollo profesional y personal.</w:t>
+        <w:t>Es un proceso reflexivo en el que el estudiante, de manera autónoma, evalúa su propio desempeño utilizando criterios específicos. Representa el máximo ejercicio de autorregulación y responsabilidad en el proceso evaluativo, donde el aprendiz puede definir tanto los criterios como los juicios sobre su trabajo. En el contexto del SENA, esta práctica fomenta la capacidad de los estudiantes para valorar su progreso, lo cual es esencial para su desarrollo profesional y personal.</w:t>
       </w:r>
     </w:p>
     <w:p>
@@ -5238,7 +5289,11 @@
         <w:ind w:left="1429" w:firstLine="0"/>
       </w:pPr>
       <w:r>
-        <w:t>El responsable del proceso de enseñanza evalúa a los aprendices bajo criterios establecidos previamente, sin que estos últimos tengan incidencia en la toma de decisiones sobre el resultado evaluativo. En el SENA, este tipo de evaluación es tradicional y asegura que los criterios establecidos por el instructor guíen el proceso formativo y la medición del rendimiento.</w:t>
+        <w:t xml:space="preserve">El responsable del proceso de enseñanza evalúa a los aprendices bajo criterios establecidos previamente, sin que estos últimos tengan incidencia </w:t>
+      </w:r>
+      <w:r>
+        <w:lastRenderedPageBreak/>
+        <w:t>en la toma de decisiones sobre el resultado evaluativo. En el SENA, este tipo de evaluación es tradicional y asegura que los criterios establecidos por el instructor guíen el proceso formativo y la medición del rendimiento.</w:t>
       </w:r>
     </w:p>
     <w:p>
@@ -5267,31 +5322,133 @@
         <w:ind w:left="1429" w:firstLine="0"/>
       </w:pPr>
       <w:r>
-        <w:t xml:space="preserve">Consiste en evaluar la propia evaluación para determinar su calidad y efectividad. Implica un análisis crítico de los fundamentos, los desarrollos y los impactos que tiene la evaluación en el proceso educativo. En el SENA, la metaevaluación es crucial para asegurar que los métodos evaluativos estén alineados con los objetivos curriculares y educativos, promoviendo </w:t>
-      </w:r>
+        <w:t>Consiste en evaluar la propia evaluación para determinar su calidad y efectividad. Implica un análisis crítico de los fundamentos, los desarrollos y los impactos que tiene la evaluación en el proceso educativo. En el SENA, la metaevaluación es crucial para asegurar que los métodos evaluativos estén alineados con los objetivos curriculares y educativos, promoviendo así una mejora continua en la calidad de los procesos de enseñanza y aprendizaje.</w:t>
+      </w:r>
+    </w:p>
+    <w:p>
+      <w:r>
+        <w:t>Cada uno de estos tipos de evaluación en el SENA contribuye a fortalecer un enfoque integral que no solo mide el rendimiento de los aprendices, sino que también fomenta la reflexión, la colaboración y la mejora continua en el ámbito formativo.</w:t>
+      </w:r>
+    </w:p>
+    <w:p>
+      <w:pPr>
+        <w:rPr>
+          <w:b/>
+          <w:bCs/>
+        </w:rPr>
+      </w:pPr>
+      <w:r>
+        <w:rPr>
+          <w:b/>
+          <w:bCs/>
+        </w:rPr>
+        <w:t>Test</w:t>
+      </w:r>
+    </w:p>
+    <w:p>
+      <w:pPr>
+        <w:pStyle w:val="Prrafodelista"/>
+        <w:numPr>
+          <w:ilvl w:val="0"/>
+          <w:numId w:val="20"/>
+        </w:numPr>
+      </w:pPr>
+      <w:r>
+        <w:t>¿El desarrollo de la evaluación es coherente con las directrices establecidas en la propuesta curricular?</w:t>
+      </w:r>
+    </w:p>
+    <w:p>
+      <w:pPr>
+        <w:pStyle w:val="Prrafodelista"/>
+        <w:numPr>
+          <w:ilvl w:val="0"/>
+          <w:numId w:val="20"/>
+        </w:numPr>
+      </w:pPr>
+      <w:r>
+        <w:t>¿La evaluación refleja el verdadero progreso en el desarrollo de la propuesta curricular?</w:t>
+      </w:r>
+    </w:p>
+    <w:p>
+      <w:pPr>
+        <w:pStyle w:val="Prrafodelista"/>
+        <w:numPr>
+          <w:ilvl w:val="0"/>
+          <w:numId w:val="20"/>
+        </w:numPr>
+      </w:pPr>
+      <w:r>
+        <w:t>¿La evaluación proporciona información y juicios que contribuyen a mejorar y cualificar la propuesta?</w:t>
+      </w:r>
+    </w:p>
+    <w:p>
+      <w:pPr>
+        <w:pStyle w:val="Prrafodelista"/>
+        <w:numPr>
+          <w:ilvl w:val="0"/>
+          <w:numId w:val="20"/>
+        </w:numPr>
+      </w:pPr>
+      <w:r>
+        <w:t>¿Se ha ajustado la evaluación como resultado de una revisión crítica durante su implementación?</w:t>
+      </w:r>
+    </w:p>
+    <w:p>
+      <w:pPr>
+        <w:pStyle w:val="Prrafodelista"/>
+        <w:numPr>
+          <w:ilvl w:val="0"/>
+          <w:numId w:val="20"/>
+        </w:numPr>
+      </w:pPr>
+      <w:r>
+        <w:t>¿Cómo perciben los distintos actores del currículo el proceso evaluativo?</w:t>
+      </w:r>
+    </w:p>
+    <w:p>
+      <w:pPr>
+        <w:pStyle w:val="Prrafodelista"/>
+        <w:numPr>
+          <w:ilvl w:val="0"/>
+          <w:numId w:val="20"/>
+        </w:numPr>
+      </w:pPr>
       <w:r>
         <w:lastRenderedPageBreak/>
-        <w:t>así una mejora continua en la calidad de los procesos de enseñanza y aprendizaje.</w:t>
-      </w:r>
-    </w:p>
-    <w:p>
-      <w:r>
-        <w:t>Cada uno de estos tipos de evaluación en el SENA contribuye a fortalecer un enfoque integral que no solo mide el rendimiento de los aprendices, sino que también fomenta la reflexión, la colaboración y la mejora continua en el ámbito formativo.</w:t>
-      </w:r>
-    </w:p>
-    <w:p>
-      <w:pPr>
-        <w:rPr>
-          <w:b/>
-          <w:bCs/>
-        </w:rPr>
-      </w:pPr>
-      <w:r>
-        <w:rPr>
-          <w:b/>
-          <w:bCs/>
-        </w:rPr>
-        <w:t>Test</w:t>
+        <w:t>¿La evaluación facilita la comprensión tanto de los procesos como de los resultados de la propuesta curricular?</w:t>
+      </w:r>
+    </w:p>
+    <w:p>
+      <w:r>
+        <w:t>Nota: actividad solo de autoanálisis frente al tema</w:t>
+      </w:r>
+      <w:r>
+        <w:t>.</w:t>
+      </w:r>
+    </w:p>
+    <w:p>
+      <w:r>
+        <w:t>Todo esto resalta la importancia de que la evaluación no funcione de manera aislada, sino que esté alineada con la propuesta curricular y sea analizada críticamente a través de la metaevaluación. Aunque esta práctica es poco frecuente debido a enfoques limitados sobre la evaluación, es crucial impulsarla. Muchas prácticas evaluativas, especialmente en la educación superior, han permanecido sin revisión crítica durante décadas, llevándose a cabo de manera rutinaria y sin considerar sus verdaderos efectos (Torres, 2012).</w:t>
+      </w:r>
+    </w:p>
+    <w:p>
+      <w:pPr>
+        <w:rPr>
+          <w:b/>
+          <w:bCs/>
+        </w:rPr>
+      </w:pPr>
+      <w:r>
+        <w:rPr>
+          <w:b/>
+          <w:bCs/>
+        </w:rPr>
+        <w:t>Evaluación en Colombia</w:t>
+      </w:r>
+    </w:p>
+    <w:p>
+      <w:r>
+        <w:t>En Colombia, los procesos de evaluación se dividen en internos, realizados de manera autónoma por las instituciones, y externos, impulsados por el Ministerio de Educación Nacional y el ICFES, que es la entidad encargada de la evaluación educativa en el país. Estos procesos abarcan todos los niveles educativos, evaluando a estudiantes, docentes e instituciones. A continuación, se describen las principales pruebas externas:</w:t>
       </w:r>
     </w:p>
     <w:p>
@@ -5299,11 +5456,121 @@
         <w:pStyle w:val="Prrafodelista"/>
         <w:numPr>
           <w:ilvl w:val="0"/>
-          <w:numId w:val="20"/>
-        </w:numPr>
-      </w:pPr>
-      <w:r>
-        <w:t>¿El desarrollo de la evaluación es coherente con las directrices establecidas en la propuesta curricular?</w:t>
+          <w:numId w:val="22"/>
+        </w:numPr>
+        <w:rPr>
+          <w:b/>
+          <w:bCs/>
+        </w:rPr>
+      </w:pPr>
+      <w:r>
+        <w:rPr>
+          <w:b/>
+          <w:bCs/>
+        </w:rPr>
+        <w:t>Pruebas a estudiantes</w:t>
+      </w:r>
+    </w:p>
+    <w:p>
+      <w:r>
+        <w:t>Los estudiantes colombianos participan en tres tipos de pruebas evaluativas, cuyos resultados son utilizados tanto por las instituciones como por el Ministerio de Educación para adoptar políticas que mejoren la calidad educativa del país.</w:t>
+      </w:r>
+    </w:p>
+    <w:p>
+      <w:r>
+        <w:t>Pruebas Saber:</w:t>
+      </w:r>
+    </w:p>
+    <w:p>
+      <w:pPr>
+        <w:rPr>
+          <w:b/>
+          <w:bCs/>
+        </w:rPr>
+      </w:pPr>
+      <w:r>
+        <w:rPr>
+          <w:b/>
+          <w:bCs/>
+        </w:rPr>
+        <w:lastRenderedPageBreak/>
+        <w:t>Saber 3°, 5° y 9°</w:t>
+      </w:r>
+    </w:p>
+    <w:p>
+      <w:r>
+        <w:t>Estas pruebas evalúan a los estudiantes de primaria y secundaria en áreas como matemáticas, lenguaje, ciencias naturales y competencias ciudadanas. Son aplicadas por el Instituto Colombiano para la Evaluación de la Educación (ICFES).</w:t>
+      </w:r>
+    </w:p>
+    <w:p>
+      <w:pPr>
+        <w:rPr>
+          <w:b/>
+          <w:bCs/>
+        </w:rPr>
+      </w:pPr>
+      <w:r>
+        <w:rPr>
+          <w:b/>
+          <w:bCs/>
+        </w:rPr>
+        <w:t>Saber 11</w:t>
+      </w:r>
+    </w:p>
+    <w:p>
+      <w:r>
+        <w:t>Esta es una prueba obligatoria para todos los estudiantes que terminan la educación secundaria. Evalúa competencias en matemáticas, lenguaje, ciencias naturales, ciencias sociales e inglés. Es utilizada para el ingreso a la educación superior y para evaluar el nivel académico de los estudiantes al finalizar su ciclo escolar.</w:t>
+      </w:r>
+    </w:p>
+    <w:p>
+      <w:pPr>
+        <w:rPr>
+          <w:b/>
+          <w:bCs/>
+        </w:rPr>
+      </w:pPr>
+      <w:r>
+        <w:rPr>
+          <w:b/>
+          <w:bCs/>
+        </w:rPr>
+        <w:t>Pruebas Saber Pro (anteriormente ECAES)</w:t>
+      </w:r>
+    </w:p>
+    <w:p>
+      <w:r>
+        <w:t>Estas pruebas están dirigidas a estudiantes de educación superior, generalmente en los últimos semestres de su carrera. Evalúan competencias específicas de cada área del conocimiento y competencias genéricas, como la comprensión lectora, razonamiento cuantitativo, comunicación escrita y razonamiento crítico.</w:t>
+      </w:r>
+    </w:p>
+    <w:p>
+      <w:pPr>
+        <w:rPr>
+          <w:b/>
+          <w:bCs/>
+        </w:rPr>
+      </w:pPr>
+      <w:r>
+        <w:rPr>
+          <w:b/>
+          <w:bCs/>
+        </w:rPr>
+        <w:t>Pruebas Saber T&amp;T</w:t>
+      </w:r>
+    </w:p>
+    <w:p>
+      <w:r>
+        <w:t>Estas pruebas son dirigidas a estudiantes de carreras técnicas y tecnológicas y son similares a las Saber Pro, pero adaptadas a este nivel educativo. Evalúan competencias tanto genéricas como específicas en el ámbito de la formación técnica o tecnológica.</w:t>
+      </w:r>
+    </w:p>
+    <w:p>
+      <w:r>
+        <w:t>Además de estas pruebas nacionales, los estudiantes colombianos también pueden participar en evaluaciones internacionales como PISA, que comparan el desempeño de los estudiantes en diferentes países.</w:t>
+      </w:r>
+    </w:p>
+    <w:p>
+      <w:r>
+        <w:lastRenderedPageBreak/>
+        <w:t>Estas pruebas ayudan a monitorear el desempeño académico y permiten a las instituciones educativas, tanto públicas como privadas, diseñar políticas para mejorar la calidad de la enseñanza en el país.</w:t>
       </w:r>
     </w:p>
     <w:p>
@@ -5311,11 +5578,24 @@
         <w:pStyle w:val="Prrafodelista"/>
         <w:numPr>
           <w:ilvl w:val="0"/>
-          <w:numId w:val="20"/>
-        </w:numPr>
-      </w:pPr>
-      <w:r>
-        <w:t>¿La evaluación refleja el verdadero progreso en el desarrollo de la propuesta curricular?</w:t>
+          <w:numId w:val="22"/>
+        </w:numPr>
+        <w:rPr>
+          <w:b/>
+          <w:bCs/>
+        </w:rPr>
+      </w:pPr>
+      <w:r>
+        <w:rPr>
+          <w:b/>
+          <w:bCs/>
+        </w:rPr>
+        <w:t>Pruebas a docentes</w:t>
+      </w:r>
+    </w:p>
+    <w:p>
+      <w:r>
+        <w:t>En Colombia, los docentes son evaluados tanto por instituciones privadas como por el Ministerio de Educación Nacional en el sector público. Las evaluaciones de los docentes oficiales se realizan mediante:</w:t>
       </w:r>
     </w:p>
     <w:p>
@@ -5323,11 +5603,18 @@
         <w:pStyle w:val="Prrafodelista"/>
         <w:numPr>
           <w:ilvl w:val="0"/>
-          <w:numId w:val="20"/>
-        </w:numPr>
-      </w:pPr>
-      <w:r>
-        <w:t>¿La evaluación proporciona información y juicios que contribuyen a mejorar y cualificar la propuesta?</w:t>
+          <w:numId w:val="23"/>
+        </w:numPr>
+      </w:pPr>
+      <w:r>
+        <w:rPr>
+          <w:b/>
+          <w:bCs/>
+        </w:rPr>
+        <w:t>Concursos del Ministerio de Educación Nacional</w:t>
+      </w:r>
+      <w:r>
+        <w:t>: a través del ICFES, se llevan a cabo concursos para proveer cargos en colegios oficiales. Estos concursos evalúan competencias pedagógicas y aptitudes para la enseñanza, además de incluir una prueba psicotécnica que mide habilidades como la adaptabilidad y el trabajo en equipo.</w:t>
       </w:r>
     </w:p>
     <w:p>
@@ -5335,11 +5622,18 @@
         <w:pStyle w:val="Prrafodelista"/>
         <w:numPr>
           <w:ilvl w:val="0"/>
-          <w:numId w:val="20"/>
-        </w:numPr>
-      </w:pPr>
-      <w:r>
-        <w:t>¿Se ha ajustado la evaluación como resultado de una revisión crítica durante su implementación?</w:t>
+          <w:numId w:val="23"/>
+        </w:numPr>
+      </w:pPr>
+      <w:r>
+        <w:rPr>
+          <w:b/>
+          <w:bCs/>
+        </w:rPr>
+        <w:t>Evaluación periódica de competencias</w:t>
+      </w:r>
+      <w:r>
+        <w:t xml:space="preserve">: se realizan evaluaciones periódicas para establecer procesos meritocráticos que miden la formación, desarrollo profesional y competencias de los docentes. Estas evaluaciones permiten el ascenso de grado o salarial y buscan mejorar la calidad educativa en el sector público. </w:t>
       </w:r>
     </w:p>
     <w:p>
@@ -5347,11 +5641,24 @@
         <w:pStyle w:val="Prrafodelista"/>
         <w:numPr>
           <w:ilvl w:val="0"/>
-          <w:numId w:val="20"/>
-        </w:numPr>
-      </w:pPr>
-      <w:r>
-        <w:t>¿Cómo perciben los distintos actores del currículo el proceso evaluativo?</w:t>
+          <w:numId w:val="22"/>
+        </w:numPr>
+        <w:rPr>
+          <w:b/>
+          <w:bCs/>
+        </w:rPr>
+      </w:pPr>
+      <w:r>
+        <w:rPr>
+          <w:b/>
+          <w:bCs/>
+        </w:rPr>
+        <w:t>Pruebas a instituciones</w:t>
+      </w:r>
+    </w:p>
+    <w:p>
+      <w:r>
+        <w:t>Las instituciones educativas también son evaluadas de manera rigurosa para garantizar la calidad:</w:t>
       </w:r>
     </w:p>
     <w:p>
@@ -5359,277 +5666,22 @@
         <w:pStyle w:val="Prrafodelista"/>
         <w:numPr>
           <w:ilvl w:val="0"/>
-          <w:numId w:val="20"/>
-        </w:numPr>
-      </w:pPr>
-      <w:r>
-        <w:t>¿La evaluación facilita la comprensión tanto de los procesos como de los resultados de la propuesta curricular?</w:t>
-      </w:r>
-    </w:p>
-    <w:p>
-      <w:r>
-        <w:t>Nota: actividad solo de autoanálisis frente al tema</w:t>
-      </w:r>
-    </w:p>
-    <w:p>
-      <w:r>
-        <w:t xml:space="preserve">Todo esto resalta la importancia de que la evaluación no funcione de manera aislada, sino que esté alineada con la propuesta curricular y sea analizada críticamente a través de la metaevaluación. Aunque esta práctica es poco frecuente debido a enfoques limitados sobre la evaluación, es crucial impulsarla. Muchas prácticas evaluativas, especialmente en la educación superior, han permanecido sin revisión </w:t>
+          <w:numId w:val="24"/>
+        </w:numPr>
+      </w:pPr>
+      <w:r>
+        <w:rPr>
+          <w:b/>
+          <w:bCs/>
+        </w:rPr>
+        <w:t>Autoevaluación institucional:</w:t>
+      </w:r>
+      <w:r>
+        <w:t xml:space="preserve"> los establecimientos educativos privados deben realizar una autoevaluación anual, lo que permite al Ministerio de Educación Nacional controlar la calidad, las pensiones y matrículas. Esto </w:t>
       </w:r>
       <w:r>
         <w:lastRenderedPageBreak/>
-        <w:t>crítica durante décadas, llevándose a cabo de manera rutinaria y sin considerar sus verdaderos efectos (Torres, 2012).</w:t>
-      </w:r>
-    </w:p>
-    <w:p>
-      <w:pPr>
-        <w:rPr>
-          <w:b/>
-          <w:bCs/>
-        </w:rPr>
-      </w:pPr>
-      <w:r>
-        <w:rPr>
-          <w:b/>
-          <w:bCs/>
-        </w:rPr>
-        <w:t>Evaluación en Colombia</w:t>
-      </w:r>
-    </w:p>
-    <w:p>
-      <w:r>
-        <w:t>En Colombia, los procesos de evaluación se dividen en internos, realizados de manera autónoma por las instituciones, y externos, impulsados por el Ministerio de Educación Nacional y el ICFES, que es la entidad encargada de la evaluación educativa en el país. Estos procesos abarcan todos los niveles educativos, evaluando a estudiantes, docentes e instituciones. A continuación, se describen las principales pruebas externas:</w:t>
-      </w:r>
-    </w:p>
-    <w:p>
-      <w:pPr>
-        <w:pStyle w:val="Prrafodelista"/>
-        <w:numPr>
-          <w:ilvl w:val="0"/>
-          <w:numId w:val="22"/>
-        </w:numPr>
-        <w:rPr>
-          <w:b/>
-          <w:bCs/>
-        </w:rPr>
-      </w:pPr>
-      <w:r>
-        <w:rPr>
-          <w:b/>
-          <w:bCs/>
-        </w:rPr>
-        <w:t>Pruebas a estudiantes</w:t>
-      </w:r>
-    </w:p>
-    <w:p>
-      <w:r>
-        <w:t>Los estudiantes colombianos participan en tres tipos de pruebas evaluativas, cuyos resultados son utilizados tanto por las instituciones como por el Ministerio de Educación para adoptar políticas que mejoren la calidad educativa del país.</w:t>
-      </w:r>
-    </w:p>
-    <w:p>
-      <w:r>
-        <w:t>Pruebas Saber:</w:t>
-      </w:r>
-    </w:p>
-    <w:p>
-      <w:pPr>
-        <w:rPr>
-          <w:b/>
-          <w:bCs/>
-        </w:rPr>
-      </w:pPr>
-      <w:r>
-        <w:rPr>
-          <w:b/>
-          <w:bCs/>
-        </w:rPr>
-        <w:t>Saber 3°, 5° y 9°</w:t>
-      </w:r>
-    </w:p>
-    <w:p>
-      <w:r>
-        <w:t>Estas pruebas evalúan a los estudiantes de primaria y secundaria en áreas como matemáticas, lenguaje, ciencias naturales y competencias ciudadanas. Son aplicadas por el Instituto Colombiano para la Evaluación de la Educación (ICFES).</w:t>
-      </w:r>
-    </w:p>
-    <w:p>
-      <w:pPr>
-        <w:rPr>
-          <w:b/>
-          <w:bCs/>
-        </w:rPr>
-      </w:pPr>
-      <w:r>
-        <w:rPr>
-          <w:b/>
-          <w:bCs/>
-        </w:rPr>
-        <w:t>Saber 11</w:t>
-      </w:r>
-    </w:p>
-    <w:p>
-      <w:r>
-        <w:t xml:space="preserve">Esta es una prueba obligatoria para todos los estudiantes que terminan la educación secundaria. Evalúa competencias en matemáticas, lenguaje, ciencias </w:t>
-      </w:r>
-      <w:r>
-        <w:lastRenderedPageBreak/>
-        <w:t>naturales, ciencias sociales e inglés. Es utilizada para el ingreso a la educación superior y para evaluar el nivel académico de los estudiantes al finalizar su ciclo escolar.</w:t>
-      </w:r>
-    </w:p>
-    <w:p>
-      <w:pPr>
-        <w:rPr>
-          <w:b/>
-          <w:bCs/>
-        </w:rPr>
-      </w:pPr>
-      <w:r>
-        <w:rPr>
-          <w:b/>
-          <w:bCs/>
-        </w:rPr>
-        <w:t>Pruebas Saber Pro (anteriormente ECAES)</w:t>
-      </w:r>
-    </w:p>
-    <w:p>
-      <w:r>
-        <w:t>Estas pruebas están dirigidas a estudiantes de educación superior, generalmente en los últimos semestres de su carrera. Evalúan competencias específicas de cada área del conocimiento y competencias genéricas, como la comprensión lectora, razonamiento cuantitativo, comunicación escrita y razonamiento crítico.</w:t>
-      </w:r>
-    </w:p>
-    <w:p>
-      <w:pPr>
-        <w:rPr>
-          <w:b/>
-          <w:bCs/>
-        </w:rPr>
-      </w:pPr>
-      <w:r>
-        <w:rPr>
-          <w:b/>
-          <w:bCs/>
-        </w:rPr>
-        <w:t>Pruebas Saber T&amp;T</w:t>
-      </w:r>
-    </w:p>
-    <w:p>
-      <w:r>
-        <w:t>Estas pruebas son dirigidas a estudiantes de carreras técnicas y tecnológicas y son similares a las Saber Pro, pero adaptadas a este nivel educativo. Evalúan competencias tanto genéricas como específicas en el ámbito de la formación técnica o tecnológica.</w:t>
-      </w:r>
-    </w:p>
-    <w:p>
-      <w:r>
-        <w:t>Además de estas pruebas nacionales, los estudiantes colombianos también pueden participar en evaluaciones internacionales como PISA, que comparan el desempeño de los estudiantes en diferentes países.</w:t>
-      </w:r>
-    </w:p>
-    <w:p>
-      <w:r>
-        <w:t>Estas pruebas ayudan a monitorear el desempeño académico y permiten a las instituciones educativas, tanto públicas como privadas, diseñar políticas para mejorar la calidad de la enseñanza en el país.</w:t>
-      </w:r>
-    </w:p>
-    <w:p>
-      <w:pPr>
-        <w:pStyle w:val="Prrafodelista"/>
-        <w:numPr>
-          <w:ilvl w:val="0"/>
-          <w:numId w:val="22"/>
-        </w:numPr>
-        <w:rPr>
-          <w:b/>
-          <w:bCs/>
-        </w:rPr>
-      </w:pPr>
-      <w:r>
-        <w:rPr>
-          <w:b/>
-          <w:bCs/>
-        </w:rPr>
-        <w:t>Pruebas a docentes</w:t>
-      </w:r>
-    </w:p>
-    <w:p>
-      <w:r>
-        <w:t>En Colombia, los docentes son evaluados tanto por instituciones privadas como por el Ministerio de Educación Nacional en el sector público. Las evaluaciones de los docentes oficiales se realizan mediante:</w:t>
-      </w:r>
-    </w:p>
-    <w:p>
-      <w:pPr>
-        <w:pStyle w:val="Prrafodelista"/>
-        <w:numPr>
-          <w:ilvl w:val="0"/>
-          <w:numId w:val="23"/>
-        </w:numPr>
-      </w:pPr>
-      <w:r>
-        <w:rPr>
-          <w:b/>
-          <w:bCs/>
-        </w:rPr>
-        <w:lastRenderedPageBreak/>
-        <w:t>Concursos del Ministerio de Educación Nacional</w:t>
-      </w:r>
-      <w:r>
-        <w:t>: a través del ICFES, se llevan a cabo concursos para proveer cargos en colegios oficiales. Estos concursos evalúan competencias pedagógicas y aptitudes para la enseñanza, además de incluir una prueba psicotécnica que mide habilidades como la adaptabilidad y el trabajo en equipo.</w:t>
-      </w:r>
-    </w:p>
-    <w:p>
-      <w:pPr>
-        <w:pStyle w:val="Prrafodelista"/>
-        <w:numPr>
-          <w:ilvl w:val="0"/>
-          <w:numId w:val="23"/>
-        </w:numPr>
-      </w:pPr>
-      <w:r>
-        <w:rPr>
-          <w:b/>
-          <w:bCs/>
-        </w:rPr>
-        <w:t>Evaluación periódica de competencias</w:t>
-      </w:r>
-      <w:r>
-        <w:t xml:space="preserve">: se realizan evaluaciones periódicas para establecer procesos meritocráticos que miden la formación, desarrollo profesional y competencias de los docentes. Estas evaluaciones permiten el ascenso de grado o salarial y buscan mejorar la calidad educativa en el sector público. </w:t>
-      </w:r>
-    </w:p>
-    <w:p>
-      <w:pPr>
-        <w:pStyle w:val="Prrafodelista"/>
-        <w:numPr>
-          <w:ilvl w:val="0"/>
-          <w:numId w:val="22"/>
-        </w:numPr>
-        <w:rPr>
-          <w:b/>
-          <w:bCs/>
-        </w:rPr>
-      </w:pPr>
-      <w:r>
-        <w:rPr>
-          <w:b/>
-          <w:bCs/>
-        </w:rPr>
-        <w:t>Pruebas a instituciones</w:t>
-      </w:r>
-    </w:p>
-    <w:p>
-      <w:r>
-        <w:t>Las instituciones educativas también son evaluadas de manera rigurosa para garantizar la calidad:</w:t>
-      </w:r>
-    </w:p>
-    <w:p>
-      <w:pPr>
-        <w:pStyle w:val="Prrafodelista"/>
-        <w:numPr>
-          <w:ilvl w:val="0"/>
-          <w:numId w:val="24"/>
-        </w:numPr>
-      </w:pPr>
-      <w:r>
-        <w:rPr>
-          <w:b/>
-          <w:bCs/>
-        </w:rPr>
-        <w:t>Autoevaluación institucional:</w:t>
-      </w:r>
-      <w:r>
-        <w:t xml:space="preserve"> los establecimientos educativos privados deben realizar una autoevaluación anual, lo que permite al Ministerio de Educación Nacional controlar la calidad, las pensiones y matrículas. Esto aplica a colegios, jardines, instituciones de educación para adultos y proyectos de nuevos establecimientos.</w:t>
+        <w:t>aplica a colegios, jardines, instituciones de educación para adultos y proyectos de nuevos establecimientos.</w:t>
       </w:r>
     </w:p>
     <w:p>
@@ -5674,436 +5726,432 @@
           <w:b/>
           <w:bCs/>
         </w:rPr>
+        <w:t>Pruebas internacionales</w:t>
+      </w:r>
+    </w:p>
+    <w:p>
+      <w:r>
+        <w:t>PISA (</w:t>
+      </w:r>
+      <w:r>
+        <w:rPr>
+          <w:rStyle w:val="Extranjerismo"/>
+        </w:rPr>
+        <w:t>Programme for International Student Assessment)</w:t>
+      </w:r>
+      <w:r>
+        <w:t xml:space="preserve"> es una evaluación internacional aplicada en Colombia cada tres años. Mide el rendimiento de estudiantes de 15 años en áreas como lectura, matemáticas y ciencias, y analiza aspectos como la motivación y las estrategias de aprendizaje. PISA permite comparar el sistema educativo colombiano con otros países y establece desafíos para mejorar la calidad educativa, tomando como referencia a naciones líderes como Finlandia, Corea y Canadá.</w:t>
+      </w:r>
+    </w:p>
+    <w:p>
+      <w:pPr>
+        <w:pStyle w:val="Ttulo2"/>
+      </w:pPr>
+      <w:bookmarkStart w:id="16" w:name="_Toc181692913"/>
+      <w:r>
+        <w:t>Proceso de evaluación</w:t>
+      </w:r>
+      <w:bookmarkEnd w:id="16"/>
+    </w:p>
+    <w:p>
+      <w:pPr>
+        <w:rPr>
+          <w:b/>
+          <w:bCs/>
+        </w:rPr>
+      </w:pPr>
+      <w:r>
+        <w:rPr>
+          <w:b/>
+          <w:bCs/>
+        </w:rPr>
+        <w:t>Evaluación diagnóstica</w:t>
+      </w:r>
+    </w:p>
+    <w:p>
+      <w:r>
+        <w:t>Se realiza al inicio del proceso pedagógico y tiene como objetivo evaluar los conocimientos previos, aptitudes, expectativas y estilo de aprendizaje del estudiante. Se lleva a cabo en dos fases: durante la admisión y en la inducción del programa de formación, orientada por el instructor.</w:t>
+      </w:r>
+    </w:p>
+    <w:p>
+      <w:pPr>
+        <w:rPr>
+          <w:b/>
+          <w:bCs/>
+        </w:rPr>
+      </w:pPr>
+      <w:r>
+        <w:rPr>
+          <w:b/>
+          <w:bCs/>
+        </w:rPr>
+        <w:t>Evaluación formativa</w:t>
+      </w:r>
+    </w:p>
+    <w:p>
+      <w:r>
         <w:lastRenderedPageBreak/>
-        <w:t>Pruebas internacionales</w:t>
-      </w:r>
-    </w:p>
-    <w:p>
-      <w:r>
-        <w:t>PISA (</w:t>
-      </w:r>
-      <w:proofErr w:type="spellStart"/>
+        <w:t>Se aplica durante todo el proceso de enseñanza, proporcionando retroalimentación continua y transformativa. Permite ajustar y mejorar el proceso pedagógico de manera dinámica e inmediata.</w:t>
+      </w:r>
+    </w:p>
+    <w:p>
+      <w:pPr>
+        <w:rPr>
+          <w:b/>
+          <w:bCs/>
+        </w:rPr>
+      </w:pPr>
+      <w:r>
+        <w:rPr>
+          <w:b/>
+          <w:bCs/>
+        </w:rPr>
+        <w:t>Evaluación sumativa</w:t>
+      </w:r>
+    </w:p>
+    <w:p>
+      <w:r>
+        <w:t>Se realiza al final del proceso pedagógico para evaluar los resultados obtenidos, considerando los procesos acumulativos evaluados durante el curso. No se centra en un producto final, sino en la progresión integral del aprendizaje.</w:t>
+      </w:r>
+    </w:p>
+    <w:p>
+      <w:pPr>
+        <w:rPr>
+          <w:b/>
+          <w:bCs/>
+        </w:rPr>
+      </w:pPr>
+      <w:r>
+        <w:rPr>
+          <w:b/>
+          <w:bCs/>
+        </w:rPr>
+        <w:t>Criterios de evaluación</w:t>
+      </w:r>
+    </w:p>
+    <w:p>
+      <w:r>
+        <w:t>Son los objetivos, logros o dominios que los aprendices deben alcanzar a lo largo de las diferentes etapas del programa. Estos criterios están directamente vinculados a la estructura curricular.</w:t>
+      </w:r>
+    </w:p>
+    <w:p>
+      <w:pPr>
+        <w:rPr>
+          <w:b/>
+          <w:bCs/>
+        </w:rPr>
+      </w:pPr>
+      <w:r>
+        <w:rPr>
+          <w:b/>
+          <w:bCs/>
+        </w:rPr>
+        <w:t>Técnicas de evaluación</w:t>
+      </w:r>
+    </w:p>
+    <w:p>
+      <w:r>
+        <w:t>Métodos sistematizados que el instructor emplea para recopilar información sobre el progreso de los aprendices. Ejemplos incluyen observación, talleres teóricos y pruebas prácticas.</w:t>
+      </w:r>
+    </w:p>
+    <w:p>
+      <w:pPr>
+        <w:rPr>
+          <w:b/>
+          <w:bCs/>
+        </w:rPr>
+      </w:pPr>
+      <w:r>
+        <w:rPr>
+          <w:b/>
+          <w:bCs/>
+        </w:rPr>
+        <w:t>Instrumentos de evaluación</w:t>
+      </w:r>
+    </w:p>
+    <w:p>
+      <w:r>
+        <w:t>Herramientas utilizadas para capturar el desempeño de los estudiantes en relación con los saberes, habilidades y actitudes. Por ejemplo, fichas de observación, listas de chequeo y cuestionarios.</w:t>
+      </w:r>
+    </w:p>
+    <w:p>
+      <w:pPr>
+        <w:rPr>
+          <w:b/>
+          <w:bCs/>
+        </w:rPr>
+      </w:pPr>
+      <w:r>
+        <w:rPr>
+          <w:b/>
+          <w:bCs/>
+        </w:rPr>
+        <w:t>Evidencias de aprendizaje</w:t>
+      </w:r>
+    </w:p>
+    <w:p>
+      <w:r>
+        <w:t>Son las pruebas del progreso de los estudiantes, clasificadas en:</w:t>
+      </w:r>
+    </w:p>
+    <w:p>
+      <w:pPr>
+        <w:pStyle w:val="Prrafodelista"/>
+        <w:numPr>
+          <w:ilvl w:val="0"/>
+          <w:numId w:val="25"/>
+        </w:numPr>
+      </w:pPr>
+      <w:r>
+        <w:rPr>
+          <w:b/>
+          <w:bCs/>
+        </w:rPr>
+        <w:lastRenderedPageBreak/>
+        <w:t>Evidencia de conocimiento:</w:t>
+      </w:r>
+      <w:r>
+        <w:t xml:space="preserve"> evalúa el dominio cognitivo, como conceptos y teorías.</w:t>
+      </w:r>
+    </w:p>
+    <w:p>
+      <w:pPr>
+        <w:pStyle w:val="Prrafodelista"/>
+        <w:numPr>
+          <w:ilvl w:val="0"/>
+          <w:numId w:val="25"/>
+        </w:numPr>
+      </w:pPr>
+      <w:r>
+        <w:rPr>
+          <w:b/>
+          <w:bCs/>
+        </w:rPr>
+        <w:t>Evidencia de proceso:</w:t>
+      </w:r>
+      <w:r>
+        <w:t xml:space="preserve"> verifica el uso de técnicas y procedimientos.</w:t>
+      </w:r>
+    </w:p>
+    <w:p>
+      <w:pPr>
+        <w:pStyle w:val="Prrafodelista"/>
+        <w:numPr>
+          <w:ilvl w:val="0"/>
+          <w:numId w:val="25"/>
+        </w:numPr>
+      </w:pPr>
+      <w:r>
+        <w:rPr>
+          <w:b/>
+          <w:bCs/>
+        </w:rPr>
+        <w:t>Evidencia de producto:</w:t>
+      </w:r>
+      <w:r>
+        <w:t xml:space="preserve"> consiste en la entrega de resultados finales que cumplen con los estándares de calidad.</w:t>
+      </w:r>
+    </w:p>
+    <w:p>
+      <w:r>
+        <w:t>La evaluación del aprendizaje puede estar orientada por los objetivos educativos, competencias básicas o específicas, ejes problematizadores o logros, dependiendo de la intencionalidad del centro o instructor evaluador.</w:t>
+      </w:r>
+    </w:p>
+    <w:p>
+      <w:r>
+        <w:t>Dentro de las características clave en la evaluación del aprendizaje, se destacan las siguientes:</w:t>
+      </w:r>
+    </w:p>
+    <w:p>
+      <w:pPr>
+        <w:rPr>
+          <w:b/>
+          <w:bCs/>
+        </w:rPr>
+      </w:pPr>
+      <w:r>
+        <w:rPr>
+          <w:b/>
+          <w:bCs/>
+        </w:rPr>
+        <w:t>Objetividad</w:t>
+      </w:r>
+    </w:p>
+    <w:p>
+      <w:r>
+        <w:t>Se refiere a la imparcialidad que el docente evaluador debe mantener al aplicar, corregir y emitir juicios sobre las pruebas, evitando influencias externas que puedan afectar el criterio imparcial requerido.</w:t>
+      </w:r>
+    </w:p>
+    <w:p>
+      <w:pPr>
+        <w:rPr>
+          <w:b/>
+          <w:bCs/>
+        </w:rPr>
+      </w:pPr>
+      <w:r>
+        <w:rPr>
+          <w:b/>
+          <w:bCs/>
+        </w:rPr>
+        <w:t>Validez</w:t>
+      </w:r>
+    </w:p>
+    <w:p>
+      <w:r>
+        <w:t>Hace referencia a la correspondencia directa entre lo solicitado en la prueba y la respuesta proporcionada, asegurando una relación precisa entre las preguntas planteadas y las respuestas correctas.</w:t>
+      </w:r>
+    </w:p>
+    <w:p>
+      <w:pPr>
+        <w:rPr>
+          <w:b/>
+          <w:bCs/>
+        </w:rPr>
+      </w:pPr>
+      <w:r>
+        <w:rPr>
+          <w:b/>
+          <w:bCs/>
+        </w:rPr>
+        <w:t>Confiabilidad</w:t>
+      </w:r>
+    </w:p>
+    <w:p>
+      <w:r>
+        <w:t>Denota el nivel de consistencia de la prueba, es decir, la seguridad de que los resultados obtenidos reflejan fielmente lo que se pretendía evaluar, manteniendo una relación coherente entre lo solicitado y lo realizado por el aprendiz.</w:t>
+      </w:r>
+    </w:p>
+    <w:p>
+      <w:pPr>
+        <w:rPr>
+          <w:b/>
+          <w:bCs/>
+        </w:rPr>
+      </w:pPr>
+      <w:r>
+        <w:rPr>
+          <w:b/>
+          <w:bCs/>
+        </w:rPr>
+        <w:lastRenderedPageBreak/>
+        <w:t>Pertinencia</w:t>
+      </w:r>
+    </w:p>
+    <w:p>
+      <w:r>
+        <w:t>Implica la adecuación y oportunidad de las técnicas, tiempos e instrumentos de evaluación utilizados, en relación con los criterios, contenidos y competencias que se desean medir.</w:t>
+      </w:r>
+    </w:p>
+    <w:p>
+      <w:pPr>
+        <w:pStyle w:val="Ttulo2"/>
+      </w:pPr>
+      <w:bookmarkStart w:id="17" w:name="_Toc181692914"/>
+      <w:r>
+        <w:t>Planes de mejoramiento</w:t>
+      </w:r>
+      <w:bookmarkEnd w:id="17"/>
+    </w:p>
+    <w:p>
+      <w:r>
+        <w:t>Los planes de mejoramiento se implementan cuando los resultados de aprendizaje no alcanzan los estándares establecidos en los programas de formación. Con base en las evaluaciones, el instructor reprograma al estudiante en actividades complementarias, asegurando un proceso justo y objetivo.</w:t>
+      </w:r>
+    </w:p>
+    <w:p>
+      <w:r>
+        <w:t>Estos planes se acuerdan entre el aprendiz y el instructor, y pueden implicar la modificación de estrategias pedagógicas para motivar al estudiante y facilitar el logro de los resultados. Es un proceso crítico en la formación, ya que puede influir en aspectos como la promoción, graduación o certificación del aprendiz.</w:t>
+      </w:r>
+    </w:p>
+    <w:p>
+      <w:pPr>
+        <w:pStyle w:val="Prrafodelista"/>
+        <w:numPr>
+          <w:ilvl w:val="0"/>
+          <w:numId w:val="26"/>
+        </w:numPr>
+      </w:pPr>
+      <w:r>
+        <w:t>Identificar los resultados de aprendizaje que el aprendiz no ha logrado alcanzar.</w:t>
+      </w:r>
+    </w:p>
+    <w:p>
+      <w:pPr>
+        <w:pStyle w:val="Prrafodelista"/>
+        <w:numPr>
+          <w:ilvl w:val="0"/>
+          <w:numId w:val="26"/>
+        </w:numPr>
+      </w:pPr>
+      <w:r>
+        <w:t>Establecer las evidencias de aprendizaje que se utilizarán para evaluar el cumplimiento de los objetivos del plan de mejoramiento.</w:t>
+      </w:r>
+    </w:p>
+    <w:p>
+      <w:pPr>
+        <w:pStyle w:val="Prrafodelista"/>
+        <w:numPr>
+          <w:ilvl w:val="0"/>
+          <w:numId w:val="26"/>
+        </w:numPr>
+      </w:pPr>
+      <w:r>
+        <w:t>Contar con los soportes necesarios que demuestren la formación recibida, el seguimiento realizado, las evaluaciones aplicadas y los productos entregados por el estudiante, para presentarlos ante las autoridades educativas competentes que supervisan la ejecución de los planes de mejoramiento en el centro de formación.</w:t>
+      </w:r>
+    </w:p>
+    <w:p/>
+    <w:p>
+      <w:pPr>
+        <w:rPr>
+          <w:b/>
+          <w:bCs/>
+        </w:rPr>
+      </w:pPr>
+      <w:r>
+        <w:rPr>
+          <w:b/>
+          <w:bCs/>
+        </w:rPr>
+        <w:lastRenderedPageBreak/>
+        <w:t>Plan de mejoramiento disciplinario</w:t>
+      </w:r>
+    </w:p>
+    <w:p>
+      <w:r>
+        <w:t>El plan de mejoramiento disciplinario es una medida implementada para corregir conductas, actitudes o aspectos sociales de un aprendiz tras una sanción disciplinaria, como un llamado de atención escrito o condicionamiento de matrícula. Este plan, con una duración máxima de tres meses, debe ser firmado por el aprendiz y basarse en la falta cometida, estableciendo las evidencias de cambio esperadas en su conducta.</w:t>
+      </w:r>
+    </w:p>
+    <w:p>
+      <w:r>
+        <w:t>El instructor o coordinador designado es responsable de definir el plan, evaluar el progreso y verificar el cumplimiento de los objetivos comportamentales.</w:t>
+      </w:r>
+    </w:p>
+    <w:p>
+      <w:r>
+        <w:t>El proceso pedagógico es complejo, ya que requiere la integración de diversos elementos que le otorgan dirección y solidez. Para llevarlo a cabo con éxito, es esencial que el educador reflexione sobre las realidades sociales, políticas y económicas que impactan la educación, así como sobre su propia práctica y los resultados obtenidos, no solo en términos académicos, sino también en la formación integral de los estudiantes como seres humanos.</w:t>
+      </w:r>
+    </w:p>
+    <w:p>
+      <w:r>
+        <w:t>El análisis profundo de cada situación, tanto dentro como fuera del aula, y la capacidad de ir más allá de lo aparente son fundamentales para abordar los problemas que surgen en el proceso educativo. Además, el compromiso con la formación de ciudadanos integrales y el amor por la enseñanza son clave para fomentar procesos de aprendizaje exitosos.</w:t>
+      </w:r>
+    </w:p>
+    <w:p>
+      <w:r>
+        <w:t xml:space="preserve">Junto con estas cualidades, es importante que los docentes sigan actualizándose en aspectos relevantes como la investigación científica, el bilingüismo, las competencias ciudadanas y el uso de las tecnologías (TIC y TEP) en la educación. También deben estar al tanto de las diferentes modalidades y entornos de aprendizaje emergentes, como </w:t>
+      </w:r>
       <w:r>
         <w:rPr>
           <w:rStyle w:val="Extranjerismo"/>
         </w:rPr>
-        <w:t>Programme</w:t>
-      </w:r>
-      <w:proofErr w:type="spellEnd"/>
+        <w:t>E-</w:t>
+      </w:r>
       <w:r>
         <w:rPr>
           <w:rStyle w:val="Extranjerismo"/>
         </w:rPr>
-        <w:t xml:space="preserve"> for International Student Assessment)</w:t>
-      </w:r>
-      <w:r>
-        <w:t xml:space="preserve"> es una evaluación internacional aplicada en Colombia cada tres años. Mide el rendimiento de estudiantes de 15 años en áreas como lectura, matemáticas y ciencias, y analiza aspectos como la motivación y las estrategias de aprendizaje. PISA permite comparar el sistema educativo colombiano con otros países y establece desafíos para mejorar la calidad educativa, tomando como referencia a naciones líderes como Finlandia, Corea y Canadá.</w:t>
-      </w:r>
-    </w:p>
-    <w:p>
-      <w:pPr>
-        <w:pStyle w:val="Ttulo2"/>
-      </w:pPr>
-      <w:bookmarkStart w:id="14" w:name="_Toc180999253"/>
-      <w:r>
-        <w:t>Proceso de evaluación</w:t>
-      </w:r>
-      <w:bookmarkEnd w:id="14"/>
-    </w:p>
-    <w:p>
-      <w:pPr>
-        <w:rPr>
-          <w:b/>
-          <w:bCs/>
-        </w:rPr>
-      </w:pPr>
-      <w:r>
-        <w:rPr>
-          <w:b/>
-          <w:bCs/>
-        </w:rPr>
-        <w:t>Evaluación diagnóstica</w:t>
-      </w:r>
-    </w:p>
-    <w:p>
-      <w:r>
-        <w:t>Se realiza al inicio del proceso pedagógico y tiene como objetivo evaluar los conocimientos previos, aptitudes, expectativas y estilo de aprendizaje del estudiante. Se lleva a cabo en dos fases: durante la admisión y en la inducción del programa de formación, orientada por el instructor.</w:t>
-      </w:r>
-    </w:p>
-    <w:p>
-      <w:pPr>
-        <w:rPr>
-          <w:b/>
-          <w:bCs/>
-        </w:rPr>
-      </w:pPr>
-      <w:r>
-        <w:rPr>
-          <w:b/>
-          <w:bCs/>
-        </w:rPr>
-        <w:t>Evaluación formativa</w:t>
-      </w:r>
-    </w:p>
-    <w:p>
-      <w:r>
-        <w:t>Se aplica durante todo el proceso de enseñanza, proporcionando retroalimentación continua y transformativa. Permite ajustar y mejorar el proceso pedagógico de manera dinámica e inmediata.</w:t>
-      </w:r>
-    </w:p>
-    <w:p>
-      <w:pPr>
-        <w:rPr>
-          <w:b/>
-          <w:bCs/>
-        </w:rPr>
-      </w:pPr>
-      <w:r>
-        <w:rPr>
-          <w:b/>
-          <w:bCs/>
-        </w:rPr>
-        <w:t>Evaluación sumativa</w:t>
-      </w:r>
-    </w:p>
-    <w:p>
-      <w:r>
-        <w:t>Se realiza al final del proceso pedagógico para evaluar los resultados obtenidos, considerando los procesos acumulativos evaluados durante el curso. No se centra en un producto final, sino en la progresión integral del aprendizaje.</w:t>
-      </w:r>
-    </w:p>
-    <w:p>
-      <w:pPr>
-        <w:rPr>
-          <w:b/>
-          <w:bCs/>
-        </w:rPr>
-      </w:pPr>
-      <w:r>
-        <w:rPr>
-          <w:b/>
-          <w:bCs/>
-        </w:rPr>
         <w:lastRenderedPageBreak/>
-        <w:t>Criterios de evaluación</w:t>
-      </w:r>
-    </w:p>
-    <w:p>
-      <w:r>
-        <w:t>Son los objetivos, logros o dominios que los aprendices deben alcanzar a lo largo de las diferentes etapas del programa. Estos criterios están directamente vinculados a la estructura curricular.</w:t>
-      </w:r>
-    </w:p>
-    <w:p>
-      <w:pPr>
-        <w:rPr>
-          <w:b/>
-          <w:bCs/>
-        </w:rPr>
-      </w:pPr>
-      <w:r>
-        <w:rPr>
-          <w:b/>
-          <w:bCs/>
-        </w:rPr>
-        <w:t>Técnicas de evaluación</w:t>
-      </w:r>
-    </w:p>
-    <w:p>
-      <w:r>
-        <w:t>Métodos sistematizados que el instructor emplea para recopilar información sobre el progreso de los aprendices. Ejemplos incluyen observación, talleres teóricos y pruebas prácticas.</w:t>
-      </w:r>
-    </w:p>
-    <w:p>
-      <w:pPr>
-        <w:rPr>
-          <w:b/>
-          <w:bCs/>
-        </w:rPr>
-      </w:pPr>
-      <w:r>
-        <w:rPr>
-          <w:b/>
-          <w:bCs/>
-        </w:rPr>
-        <w:t>Instrumentos de evaluación</w:t>
-      </w:r>
-    </w:p>
-    <w:p>
-      <w:r>
-        <w:t>Herramientas utilizadas para capturar el desempeño de los estudiantes en relación con los saberes, habilidades y actitudes. Por ejemplo, fichas de observación, listas de chequeo y cuestionarios.</w:t>
-      </w:r>
-    </w:p>
-    <w:p>
-      <w:pPr>
-        <w:rPr>
-          <w:b/>
-          <w:bCs/>
-        </w:rPr>
-      </w:pPr>
-      <w:r>
-        <w:rPr>
-          <w:b/>
-          <w:bCs/>
-        </w:rPr>
-        <w:t>Evidencias de aprendizaje</w:t>
-      </w:r>
-    </w:p>
-    <w:p>
-      <w:r>
-        <w:t>Son las pruebas del progreso de los estudiantes, clasificadas en:</w:t>
-      </w:r>
-    </w:p>
-    <w:p>
-      <w:pPr>
-        <w:pStyle w:val="Prrafodelista"/>
-        <w:numPr>
-          <w:ilvl w:val="0"/>
-          <w:numId w:val="25"/>
-        </w:numPr>
-      </w:pPr>
-      <w:r>
-        <w:rPr>
-          <w:b/>
-          <w:bCs/>
-        </w:rPr>
-        <w:t>Evidencia de conocimiento:</w:t>
-      </w:r>
-      <w:r>
-        <w:t xml:space="preserve"> evalúa el dominio cognitivo, como conceptos y teorías.</w:t>
-      </w:r>
-    </w:p>
-    <w:p>
-      <w:pPr>
-        <w:pStyle w:val="Prrafodelista"/>
-        <w:numPr>
-          <w:ilvl w:val="0"/>
-          <w:numId w:val="25"/>
-        </w:numPr>
-      </w:pPr>
-      <w:r>
-        <w:rPr>
-          <w:b/>
-          <w:bCs/>
-        </w:rPr>
-        <w:t>Evidencia de proceso:</w:t>
-      </w:r>
-      <w:r>
-        <w:t xml:space="preserve"> verifica el uso de técnicas y procedimientos.</w:t>
-      </w:r>
-    </w:p>
-    <w:p>
-      <w:pPr>
-        <w:pStyle w:val="Prrafodelista"/>
-        <w:numPr>
-          <w:ilvl w:val="0"/>
-          <w:numId w:val="25"/>
-        </w:numPr>
-      </w:pPr>
-      <w:r>
-        <w:rPr>
-          <w:b/>
-          <w:bCs/>
-        </w:rPr>
-        <w:t>Evidencia de producto:</w:t>
-      </w:r>
-      <w:r>
-        <w:t xml:space="preserve"> consiste en la entrega de resultados finales que cumplen con los estándares de calidad.</w:t>
-      </w:r>
-    </w:p>
-    <w:p>
-      <w:r>
-        <w:t>La evaluación del aprendizaje puede estar orientada por los objetivos educativos, competencias básicas o específicas, ejes problematizadores o logros, dependiendo de la intencionalidad del centro o instructor evaluador.</w:t>
-      </w:r>
-    </w:p>
-    <w:p/>
-    <w:p>
-      <w:r>
-        <w:t>Dentro de las características clave en la evaluación del aprendizaje, se destacan las siguientes:</w:t>
-      </w:r>
-    </w:p>
-    <w:p>
-      <w:pPr>
-        <w:rPr>
-          <w:b/>
-          <w:bCs/>
-        </w:rPr>
-      </w:pPr>
-      <w:r>
-        <w:rPr>
-          <w:b/>
-          <w:bCs/>
-        </w:rPr>
-        <w:t>Objetividad</w:t>
-      </w:r>
-    </w:p>
-    <w:p>
-      <w:r>
-        <w:t>Se refiere a la imparcialidad que el docente evaluador debe mantener al aplicar, corregir y emitir juicios sobre las pruebas, evitando influencias externas que puedan afectar el criterio imparcial requerido.</w:t>
-      </w:r>
-    </w:p>
-    <w:p>
-      <w:pPr>
-        <w:rPr>
-          <w:b/>
-          <w:bCs/>
-        </w:rPr>
-      </w:pPr>
-      <w:r>
-        <w:rPr>
-          <w:b/>
-          <w:bCs/>
-        </w:rPr>
-        <w:t>Validez</w:t>
-      </w:r>
-    </w:p>
-    <w:p>
-      <w:r>
-        <w:t>Hace referencia a la correspondencia directa entre lo solicitado en la prueba y la respuesta proporcionada, asegurando una relación precisa entre las preguntas planteadas y las respuestas correctas.</w:t>
-      </w:r>
-    </w:p>
-    <w:p>
-      <w:pPr>
-        <w:rPr>
-          <w:b/>
-          <w:bCs/>
-        </w:rPr>
-      </w:pPr>
-      <w:r>
-        <w:rPr>
-          <w:b/>
-          <w:bCs/>
-        </w:rPr>
-        <w:t>Confiabilidad</w:t>
-      </w:r>
-    </w:p>
-    <w:p>
-      <w:r>
-        <w:t>Denota el nivel de consistencia de la prueba, es decir, la seguridad de que los resultados obtenidos reflejan fielmente lo que se pretendía evaluar, manteniendo una relación coherente entre lo solicitado y lo realizado por el aprendiz.</w:t>
-      </w:r>
-    </w:p>
-    <w:p>
-      <w:pPr>
-        <w:rPr>
-          <w:b/>
-          <w:bCs/>
-        </w:rPr>
-      </w:pPr>
-      <w:r>
-        <w:rPr>
-          <w:b/>
-          <w:bCs/>
-        </w:rPr>
-        <w:t>Pertinencia</w:t>
-      </w:r>
-    </w:p>
-    <w:p>
-      <w:r>
-        <w:t>Implica la adecuación y oportunidad de las técnicas, tiempos e instrumentos de evaluación utilizados, en relación con los criterios, contenidos y competencias que se desean medir.</w:t>
-      </w:r>
-    </w:p>
-    <w:p>
-      <w:pPr>
-        <w:pStyle w:val="Ttulo2"/>
-      </w:pPr>
-      <w:bookmarkStart w:id="15" w:name="_Toc180999254"/>
-      <w:r>
-        <w:t>Planes de mejoramiento</w:t>
-      </w:r>
-      <w:bookmarkEnd w:id="15"/>
-    </w:p>
-    <w:p>
-      <w:r>
-        <w:t xml:space="preserve">Los planes de mejoramiento se implementan cuando los resultados de aprendizaje no alcanzan los estándares establecidos en los programas de formación. </w:t>
-      </w:r>
-      <w:r>
-        <w:lastRenderedPageBreak/>
-        <w:t>Con base en las evaluaciones, el instructor reprograma al estudiante en actividades complementarias, asegurando un proceso justo y objetivo.</w:t>
-      </w:r>
-    </w:p>
-    <w:p>
-      <w:r>
-        <w:t>Estos planes se acuerdan entre el aprendiz y el instructor, y pueden implicar la modificación de estrategias pedagógicas para motivar al estudiante y facilitar el logro de los resultados. Es un proceso crítico en la formación, ya que puede influir en aspectos como la promoción, graduación o certificación del aprendiz.</w:t>
-      </w:r>
-    </w:p>
-    <w:p>
-      <w:pPr>
-        <w:pStyle w:val="Prrafodelista"/>
-        <w:numPr>
-          <w:ilvl w:val="0"/>
-          <w:numId w:val="26"/>
-        </w:numPr>
-      </w:pPr>
-      <w:r>
-        <w:t>Identificar los resultados de aprendizaje que el aprendiz no ha logrado alcanzar.</w:t>
-      </w:r>
-    </w:p>
-    <w:p>
-      <w:pPr>
-        <w:pStyle w:val="Prrafodelista"/>
-        <w:numPr>
-          <w:ilvl w:val="0"/>
-          <w:numId w:val="26"/>
-        </w:numPr>
-      </w:pPr>
-      <w:r>
-        <w:t>Establecer las evidencias de aprendizaje que se utilizarán para evaluar el cumplimiento de los objetivos del plan de mejoramiento.</w:t>
-      </w:r>
-    </w:p>
-    <w:p>
-      <w:pPr>
-        <w:pStyle w:val="Prrafodelista"/>
-        <w:numPr>
-          <w:ilvl w:val="0"/>
-          <w:numId w:val="26"/>
-        </w:numPr>
-      </w:pPr>
-      <w:r>
-        <w:t>Contar con los soportes necesarios que demuestren la formación recibida, el seguimiento realizado, las evaluaciones aplicadas y los productos entregados por el estudiante, para presentarlos ante las autoridades educativas competentes que supervisan la ejecución de los planes de mejoramiento en el centro de formación.</w:t>
-      </w:r>
-    </w:p>
-    <w:p>
-      <w:pPr>
-        <w:rPr>
-          <w:b/>
-          <w:bCs/>
-        </w:rPr>
-      </w:pPr>
-      <w:r>
-        <w:rPr>
-          <w:b/>
-          <w:bCs/>
-        </w:rPr>
-        <w:t>Plan de mejoramiento disciplinario</w:t>
-      </w:r>
-    </w:p>
-    <w:p>
-      <w:r>
-        <w:t>El plan de mejoramiento disciplinario es una medida implementada para corregir conductas, actitudes o aspectos sociales de un aprendiz tras una sanción disciplinaria, como un llamado de atención escrito o condicionamiento de matrícula. Este plan, con una duración máxima de tres meses, debe ser firmado por el aprendiz y basarse en la falta cometida, estableciendo las evidencias de cambio esperadas en su conducta.</w:t>
-      </w:r>
-    </w:p>
-    <w:p>
-      <w:r>
-        <w:t>El instructor o coordinador designado es responsable de definir el plan, evaluar el progreso y verificar el cumplimiento de los objetivos comportamentales.</w:t>
-      </w:r>
-    </w:p>
-    <w:p>
-      <w:r>
-        <w:lastRenderedPageBreak/>
-        <w:t>El proceso pedagógico es complejo, ya que requiere la integración de diversos elementos que le otorgan dirección y solidez. Para llevarlo a cabo con éxito, es esencial que el educador reflexione sobre las realidades sociales, políticas y económicas que impactan la educación, así como sobre su propia práctica y los resultados obtenidos, no solo en términos académicos, sino también en la formación integral de los estudiantes como seres humanos.</w:t>
-      </w:r>
-    </w:p>
-    <w:p>
-      <w:r>
-        <w:t>El análisis profundo de cada situación, tanto dentro como fuera del aula, y la capacidad de ir más allá de lo aparente son fundamentales para abordar los problemas que surgen en el proceso educativo. Además, el compromiso con la formación de ciudadanos integrales y el amor por la enseñanza son clave para fomentar procesos de aprendizaje exitosos.</w:t>
-      </w:r>
-    </w:p>
-    <w:p>
-      <w:r>
-        <w:t xml:space="preserve">Junto con estas cualidades, es importante que los docentes sigan actualizándose en aspectos relevantes como la investigación científica, el bilingüismo, las competencias ciudadanas y el uso de las tecnologías (TIC y TEP) en la educación. También deben estar al tanto de las diferentes modalidades y entornos de aprendizaje emergentes, como </w:t>
-      </w:r>
-      <w:r>
-        <w:rPr>
-          <w:rStyle w:val="Extranjerismo"/>
-        </w:rPr>
-        <w:t>E-learning, B-learning, M-learning</w:t>
+        <w:t>learning, B-learning, M-learning</w:t>
       </w:r>
       <w:r>
         <w:t xml:space="preserve"> y los sistemas de gestión de aprendizaje (LMS) o cursos abiertos en línea (MOOC).</w:t>
@@ -6121,6 +6169,66 @@
     </w:p>
     <w:p>
       <w:pPr>
+        <w:ind w:firstLine="0"/>
+      </w:pPr>
+    </w:p>
+    <w:p>
+      <w:pPr>
+        <w:ind w:firstLine="0"/>
+      </w:pPr>
+    </w:p>
+    <w:p>
+      <w:pPr>
+        <w:ind w:firstLine="0"/>
+      </w:pPr>
+    </w:p>
+    <w:p>
+      <w:pPr>
+        <w:ind w:firstLine="0"/>
+      </w:pPr>
+    </w:p>
+    <w:p>
+      <w:pPr>
+        <w:ind w:firstLine="0"/>
+      </w:pPr>
+    </w:p>
+    <w:p>
+      <w:pPr>
+        <w:ind w:firstLine="0"/>
+      </w:pPr>
+    </w:p>
+    <w:p>
+      <w:pPr>
+        <w:ind w:firstLine="0"/>
+      </w:pPr>
+    </w:p>
+    <w:p>
+      <w:pPr>
+        <w:ind w:firstLine="0"/>
+      </w:pPr>
+    </w:p>
+    <w:p>
+      <w:pPr>
+        <w:ind w:firstLine="0"/>
+      </w:pPr>
+    </w:p>
+    <w:p>
+      <w:pPr>
+        <w:ind w:firstLine="0"/>
+      </w:pPr>
+    </w:p>
+    <w:p>
+      <w:pPr>
+        <w:ind w:firstLine="0"/>
+      </w:pPr>
+    </w:p>
+    <w:p>
+      <w:pPr>
+        <w:ind w:firstLine="0"/>
+      </w:pPr>
+    </w:p>
+    <w:p>
+      <w:pPr>
         <w:pStyle w:val="Ttulo1"/>
         <w:numPr>
           <w:ilvl w:val="0"/>
@@ -6128,12 +6236,12 @@
         </w:numPr>
         <w:ind w:left="1068"/>
       </w:pPr>
-      <w:bookmarkStart w:id="16" w:name="_Toc180999255"/>
+      <w:bookmarkStart w:id="18" w:name="_Toc181692915"/>
       <w:r>
         <w:lastRenderedPageBreak/>
         <w:t>Síntesis</w:t>
       </w:r>
-      <w:bookmarkEnd w:id="16"/>
+      <w:bookmarkEnd w:id="18"/>
     </w:p>
     <w:p>
       <w:pPr>
@@ -6150,8 +6258,6 @@
     </w:p>
     <w:p>
       <w:pPr>
-        <w:ind w:firstLine="0"/>
-        <w:jc w:val="center"/>
         <w:rPr>
           <w:lang w:val="es-419" w:eastAsia="es-CO"/>
         </w:rPr>
@@ -6162,10 +6268,10 @@
           <w:lang w:val="es-419" w:eastAsia="es-CO"/>
         </w:rPr>
         <w:drawing>
-          <wp:inline distT="0" distB="0" distL="0" distR="0" wp14:anchorId="02B1383D" wp14:editId="67CBC908">
-            <wp:extent cx="5845222" cy="4241350"/>
-            <wp:effectExtent l="0" t="0" r="3175" b="6985"/>
-            <wp:docPr id="8" name="Imagen 8" descr="La síntesis detalla cuatro pilares principales. El primero es la formación para el trabajo. El segundo se centra en los métodos y recursos didácticos, destacando las guías de aprendizaje como una herramienta esencial. El tercero cubre el currículo y evaluación, en el que se incluyen la estructura curricular, programas de emprendimiento y las orientaciones sobre evaluaciones. Por último, la didáctica se presenta como una disciplina clave dentro del proceso de enseñanza y aprendizaje."/>
+          <wp:inline distT="0" distB="0" distL="0" distR="0" wp14:anchorId="0D9FE0A4" wp14:editId="35E5A079">
+            <wp:extent cx="5927108" cy="4300767"/>
+            <wp:effectExtent l="0" t="0" r="0" b="5080"/>
+            <wp:docPr id="9" name="Imagen 9" descr="La síntesis detalla cuatro pilares principales. El primero es la formación para el trabajo. El segundo se centra en los métodos y recursos didácticos, destacando las guías de aprendizaje como una herramienta esencial. El tercero cubre el currículo y evaluación, en el que se incluyen la estructura curricular, programas de emprendimiento y las orientaciones sobre evaluaciones. Por último, la didáctica se presenta como una disciplina clave dentro del proceso de enseñanza y aprendizaje."/>
             <wp:cNvGraphicFramePr>
               <a:graphicFrameLocks xmlns:a="http://schemas.openxmlformats.org/drawingml/2006/main" noChangeAspect="1"/>
             </wp:cNvGraphicFramePr>
@@ -6173,7 +6279,7 @@
               <a:graphicData uri="http://schemas.openxmlformats.org/drawingml/2006/picture">
                 <pic:pic xmlns:pic="http://schemas.openxmlformats.org/drawingml/2006/picture">
                   <pic:nvPicPr>
-                    <pic:cNvPr id="8" name="Imagen 8" descr="La síntesis detalla cuatro pilares principales. El primero es la formación para el trabajo. El segundo se centra en los métodos y recursos didácticos, destacando las guías de aprendizaje como una herramienta esencial. El tercero cubre el currículo y evaluación, en el que se incluyen la estructura curricular, programas de emprendimiento y las orientaciones sobre evaluaciones. Por último, la didáctica se presenta como una disciplina clave dentro del proceso de enseñanza y aprendizaje."/>
+                    <pic:cNvPr id="9" name="Imagen 9" descr="La síntesis detalla cuatro pilares principales. El primero es la formación para el trabajo. El segundo se centra en los métodos y recursos didácticos, destacando las guías de aprendizaje como una herramienta esencial. El tercero cubre el currículo y evaluación, en el que se incluyen la estructura curricular, programas de emprendimiento y las orientaciones sobre evaluaciones. Por último, la didáctica se presenta como una disciplina clave dentro del proceso de enseñanza y aprendizaje."/>
                     <pic:cNvPicPr>
                       <a:picLocks noChangeAspect="1" noChangeArrowheads="1"/>
                     </pic:cNvPicPr>
@@ -6194,7 +6300,7 @@
                   <pic:spPr bwMode="auto">
                     <a:xfrm>
                       <a:off x="0" y="0"/>
-                      <a:ext cx="5851489" cy="4245897"/>
+                      <a:ext cx="5936386" cy="4307499"/>
                     </a:xfrm>
                     <a:prstGeom prst="rect">
                       <a:avLst/>
@@ -6210,6 +6316,15 @@
     </w:p>
     <w:p>
       <w:pPr>
+        <w:ind w:firstLine="0"/>
+        <w:jc w:val="center"/>
+        <w:rPr>
+          <w:lang w:val="es-419" w:eastAsia="es-CO"/>
+        </w:rPr>
+      </w:pPr>
+    </w:p>
+    <w:p>
+      <w:pPr>
         <w:tabs>
           <w:tab w:val="left" w:pos="2214"/>
         </w:tabs>
@@ -6232,17 +6347,6 @@
     </w:p>
     <w:p>
       <w:pPr>
-        <w:tabs>
-          <w:tab w:val="left" w:pos="2214"/>
-        </w:tabs>
-        <w:ind w:firstLine="0"/>
-        <w:rPr>
-          <w:lang w:val="es-419" w:eastAsia="es-CO"/>
-        </w:rPr>
-      </w:pPr>
-    </w:p>
-    <w:p>
-      <w:pPr>
         <w:pStyle w:val="Ttulo1"/>
         <w:numPr>
           <w:ilvl w:val="0"/>
@@ -6250,12 +6354,12 @@
         </w:numPr>
         <w:ind w:left="1068"/>
       </w:pPr>
-      <w:bookmarkStart w:id="17" w:name="_Toc180999256"/>
+      <w:bookmarkStart w:id="19" w:name="_Toc181692916"/>
       <w:r>
         <w:lastRenderedPageBreak/>
         <w:t>Glosario</w:t>
       </w:r>
-      <w:bookmarkEnd w:id="17"/>
+      <w:bookmarkEnd w:id="19"/>
     </w:p>
     <w:p>
       <w:pPr>
@@ -6756,7 +6860,13 @@
               <w:pStyle w:val="TextoTablas"/>
             </w:pPr>
             <w:r>
-              <w:t>Articulo</w:t>
+              <w:t>Art</w:t>
+            </w:r>
+            <w:r>
+              <w:t>í</w:t>
+            </w:r>
+            <w:r>
+              <w:t>culo</w:t>
             </w:r>
           </w:p>
         </w:tc>
@@ -6851,14 +6961,14 @@
           <w:bdr w:val="none" w:sz="0" w:space="0" w:color="auto" w:frame="1"/>
         </w:rPr>
       </w:pPr>
-      <w:bookmarkStart w:id="18" w:name="_Toc180999257"/>
+      <w:bookmarkStart w:id="20" w:name="_Toc181692917"/>
       <w:r>
         <w:rPr>
           <w:bdr w:val="none" w:sz="0" w:space="0" w:color="auto" w:frame="1"/>
         </w:rPr>
         <w:t>Material Complementario</w:t>
       </w:r>
-      <w:bookmarkEnd w:id="18"/>
+      <w:bookmarkEnd w:id="20"/>
     </w:p>
     <w:p>
       <w:pPr>
@@ -7056,10 +7166,230 @@
     </w:p>
     <w:p>
       <w:pPr>
+        <w:pStyle w:val="Ttulo1"/>
+        <w:numPr>
+          <w:ilvl w:val="0"/>
+          <w:numId w:val="0"/>
+        </w:numPr>
+        <w:ind w:left="1068"/>
+        <w:rPr>
+          <w:bdr w:val="none" w:sz="0" w:space="0" w:color="auto" w:frame="1"/>
+        </w:rPr>
+      </w:pPr>
+    </w:p>
+    <w:p>
+      <w:pPr>
+        <w:pStyle w:val="Ttulo1"/>
+        <w:numPr>
+          <w:ilvl w:val="0"/>
+          <w:numId w:val="0"/>
+        </w:numPr>
+        <w:ind w:left="1068"/>
+        <w:rPr>
+          <w:bdr w:val="none" w:sz="0" w:space="0" w:color="auto" w:frame="1"/>
+        </w:rPr>
+      </w:pPr>
+      <w:bookmarkStart w:id="21" w:name="_Toc181692918"/>
+    </w:p>
+    <w:p>
+      <w:pPr>
+        <w:pStyle w:val="Ttulo1"/>
+        <w:numPr>
+          <w:ilvl w:val="0"/>
+          <w:numId w:val="0"/>
+        </w:numPr>
+        <w:ind w:left="1068"/>
+      </w:pPr>
+      <w:r>
+        <w:rPr>
+          <w:bdr w:val="none" w:sz="0" w:space="0" w:color="auto" w:frame="1"/>
+        </w:rPr>
+        <w:lastRenderedPageBreak/>
+        <w:t>Referencias bibliográficas</w:t>
+      </w:r>
+      <w:bookmarkEnd w:id="21"/>
+    </w:p>
+    <w:p>
+      <w:pPr>
+        <w:ind w:left="709" w:hanging="709"/>
         <w:rPr>
           <w:lang w:val="es-419" w:eastAsia="es-CO"/>
         </w:rPr>
       </w:pPr>
+      <w:r>
+        <w:rPr>
+          <w:lang w:val="es-419" w:eastAsia="es-CO"/>
+        </w:rPr>
+        <w:t>Becerra, M. (s.f.). El debate. En Aprendizaje en el SENA. Estrategias didácticas.</w:t>
+      </w:r>
+    </w:p>
+    <w:p>
+      <w:pPr>
+        <w:ind w:left="709" w:hanging="709"/>
+        <w:rPr>
+          <w:lang w:val="es-419" w:eastAsia="es-CO"/>
+        </w:rPr>
+      </w:pPr>
+      <w:r>
+        <w:rPr>
+          <w:lang w:val="es-419" w:eastAsia="es-CO"/>
+        </w:rPr>
+        <w:t>Botero, P., Muñoz, G. &amp; Ospina, H. F. (2010). Las tramas de la subjetividad política y los desafíos a la formación ciudadana en jóvenes. Centro de Estudios Avanzados en Niñez y Juventud (CINDE) Universidad de Manizales.</w:t>
+      </w:r>
+    </w:p>
+    <w:p>
+      <w:pPr>
+        <w:ind w:left="709" w:hanging="709"/>
+        <w:rPr>
+          <w:lang w:val="es-419" w:eastAsia="es-CO"/>
+        </w:rPr>
+      </w:pPr>
+      <w:r>
+        <w:rPr>
+          <w:lang w:val="es-419" w:eastAsia="es-CO"/>
+        </w:rPr>
+        <w:t>Comenius, J. A. (1986). Didáctica Magna. Madrid: Ediciones Akal.</w:t>
+      </w:r>
+    </w:p>
+    <w:p>
+      <w:pPr>
+        <w:ind w:left="709" w:hanging="709"/>
+        <w:rPr>
+          <w:lang w:val="es-419" w:eastAsia="es-CO"/>
+        </w:rPr>
+      </w:pPr>
+      <w:r>
+        <w:rPr>
+          <w:lang w:val="es-419" w:eastAsia="es-CO"/>
+        </w:rPr>
+        <w:t>Galindo, S. &amp; Quijano, J. E. (2012). Reconociendo nuestro entorno económico, el programa de formación y las oportunidades que nos da el SENA. Bogotá: SENA.</w:t>
+      </w:r>
+    </w:p>
+    <w:p>
+      <w:pPr>
+        <w:ind w:left="709" w:hanging="709"/>
+        <w:rPr>
+          <w:lang w:val="es-419" w:eastAsia="es-CO"/>
+        </w:rPr>
+      </w:pPr>
+      <w:r>
+        <w:rPr>
+          <w:lang w:val="es-419" w:eastAsia="es-CO"/>
+        </w:rPr>
+        <w:t>Novak, J.D. &amp; Gowin, D.B. (1988). Aprendiendo a aprender. Traducción al español del original Learning how to learn. Barcelona: Martínez Roca.</w:t>
+      </w:r>
+    </w:p>
+    <w:p>
+      <w:pPr>
+        <w:ind w:left="709" w:hanging="709"/>
+        <w:rPr>
+          <w:lang w:val="es-419" w:eastAsia="es-CO"/>
+        </w:rPr>
+      </w:pPr>
+      <w:r>
+        <w:rPr>
+          <w:lang w:val="es-419" w:eastAsia="es-CO"/>
+        </w:rPr>
+        <w:t>Páez, D. L. (2012). El modelo pedagógico de la formación profesional integral en el enfoque para el desarrollo de competencias y el aprendizaje por proyectos. SENA.</w:t>
+      </w:r>
+    </w:p>
+    <w:p>
+      <w:pPr>
+        <w:ind w:left="709" w:hanging="709"/>
+        <w:rPr>
+          <w:lang w:val="es-419" w:eastAsia="es-CO"/>
+        </w:rPr>
+      </w:pPr>
+      <w:r>
+        <w:rPr>
+          <w:lang w:val="es-419" w:eastAsia="es-CO"/>
+        </w:rPr>
+        <w:t>Rendón, D.L. &amp; Moreno, L. A. (2012). Lineamientos institucionales éticos.</w:t>
+      </w:r>
+      <w:r>
+        <w:rPr>
+          <w:lang w:val="es-419" w:eastAsia="es-CO"/>
+        </w:rPr>
+        <w:t xml:space="preserve"> </w:t>
+      </w:r>
+      <w:r>
+        <w:rPr>
+          <w:lang w:val="es-419" w:eastAsia="es-CO"/>
+        </w:rPr>
+        <w:t>Bogotá: SENA.</w:t>
+      </w:r>
+    </w:p>
+    <w:p>
+      <w:pPr>
+        <w:ind w:left="709" w:hanging="709"/>
+        <w:rPr>
+          <w:lang w:val="es-419" w:eastAsia="es-CO"/>
+        </w:rPr>
+      </w:pPr>
+      <w:r>
+        <w:rPr>
+          <w:lang w:val="es-419" w:eastAsia="es-CO"/>
+        </w:rPr>
+        <w:t>SENA. (2011). Lineamientos de planeación operativa 2012. Bogotá: SENA.</w:t>
+      </w:r>
+    </w:p>
+    <w:p>
+      <w:pPr>
+        <w:ind w:left="709" w:hanging="709"/>
+        <w:rPr>
+          <w:lang w:val="es-419" w:eastAsia="es-CO"/>
+        </w:rPr>
+      </w:pPr>
+      <w:r>
+        <w:rPr>
+          <w:lang w:val="es-419" w:eastAsia="es-CO"/>
+        </w:rPr>
+        <w:t>Torres, C. (2002). El juego como estrategia de aprendizaje en el aula.</w:t>
+      </w:r>
+      <w:r>
+        <w:rPr>
+          <w:lang w:val="es-419" w:eastAsia="es-CO"/>
+        </w:rPr>
+        <w:t xml:space="preserve"> </w:t>
+      </w:r>
+      <w:r>
+        <w:rPr>
+          <w:lang w:val="es-419" w:eastAsia="es-CO"/>
+        </w:rPr>
+        <w:t>CDCHT.</w:t>
+      </w:r>
+    </w:p>
+    <w:p>
+      <w:pPr>
+        <w:ind w:firstLine="0"/>
+        <w:rPr>
+          <w:lang w:val="es-419" w:eastAsia="es-CO"/>
+        </w:rPr>
+      </w:pPr>
+    </w:p>
+    <w:p>
+      <w:pPr>
+        <w:ind w:firstLine="0"/>
+        <w:rPr>
+          <w:lang w:val="es-419" w:eastAsia="es-CO"/>
+        </w:rPr>
+      </w:pPr>
+    </w:p>
+    <w:p>
+      <w:pPr>
+        <w:ind w:firstLine="0"/>
+        <w:rPr>
+          <w:lang w:val="es-419" w:eastAsia="es-CO"/>
+        </w:rPr>
+      </w:pPr>
+    </w:p>
+    <w:p>
+      <w:pPr>
+        <w:ind w:firstLine="0"/>
+        <w:rPr>
+          <w:lang w:val="es-419" w:eastAsia="es-CO"/>
+        </w:rPr>
+      </w:pPr>
     </w:p>
     <w:p>
       <w:pPr>
@@ -7068,283 +7398,14 @@
           <w:ilvl w:val="0"/>
           <w:numId w:val="0"/>
         </w:numPr>
-        <w:ind w:left="1068"/>
-        <w:rPr>
-          <w:bdr w:val="none" w:sz="0" w:space="0" w:color="auto" w:frame="1"/>
-        </w:rPr>
-      </w:pPr>
-    </w:p>
-    <w:p>
-      <w:pPr>
-        <w:pStyle w:val="Ttulo1"/>
-        <w:numPr>
-          <w:ilvl w:val="0"/>
-          <w:numId w:val="0"/>
-        </w:numPr>
-        <w:ind w:left="1068"/>
-      </w:pPr>
-      <w:bookmarkStart w:id="19" w:name="_Toc180999258"/>
-      <w:r>
-        <w:rPr>
-          <w:bdr w:val="none" w:sz="0" w:space="0" w:color="auto" w:frame="1"/>
-        </w:rPr>
-        <w:t>Referencias bibliográficas</w:t>
-      </w:r>
-      <w:bookmarkEnd w:id="19"/>
-    </w:p>
-    <w:p>
-      <w:pPr>
-        <w:ind w:left="709" w:hanging="709"/>
-        <w:rPr>
-          <w:lang w:val="es-419" w:eastAsia="es-CO"/>
-        </w:rPr>
-      </w:pPr>
-      <w:r>
-        <w:rPr>
-          <w:lang w:val="es-419" w:eastAsia="es-CO"/>
-        </w:rPr>
-        <w:t>Becerra, M. (s.f.). El debate. En Aprendizaje en el SENA. Estrategias didácticas.</w:t>
-      </w:r>
-    </w:p>
-    <w:p>
-      <w:pPr>
-        <w:ind w:left="709" w:hanging="709"/>
-        <w:rPr>
-          <w:lang w:val="es-419" w:eastAsia="es-CO"/>
-        </w:rPr>
-      </w:pPr>
-      <w:r>
-        <w:rPr>
-          <w:lang w:val="es-419" w:eastAsia="es-CO"/>
-        </w:rPr>
-        <w:t>Botero, P., Muñoz, G. &amp; Ospina, H. F. (2010). Las tramas de la subjetividad política y los desafíos a la formación ciudadana en jóvenes. Centro de Estudios Avanzados en Niñez y Juventud (CINDE) Universidad de Manizales.</w:t>
-      </w:r>
-    </w:p>
-    <w:p>
-      <w:pPr>
-        <w:ind w:left="709" w:hanging="709"/>
-        <w:rPr>
-          <w:lang w:val="es-419" w:eastAsia="es-CO"/>
-        </w:rPr>
-      </w:pPr>
-      <w:r>
-        <w:rPr>
-          <w:lang w:val="es-419" w:eastAsia="es-CO"/>
-        </w:rPr>
-        <w:t>Comenius, J. A. (1986). Didáctica Magna. Madrid: Ediciones Akal.</w:t>
-      </w:r>
-    </w:p>
-    <w:p>
-      <w:pPr>
-        <w:ind w:left="709" w:hanging="709"/>
-        <w:rPr>
-          <w:lang w:val="es-419" w:eastAsia="es-CO"/>
-        </w:rPr>
-      </w:pPr>
-      <w:r>
-        <w:rPr>
-          <w:lang w:val="es-419" w:eastAsia="es-CO"/>
-        </w:rPr>
-        <w:t>Galindo, S. &amp; Quijano, J. E. (2012). Reconociendo nuestro entorno económico, el programa de formación y las oportunidades que nos da el SENA. Bogotá: SENA.</w:t>
-      </w:r>
-    </w:p>
-    <w:p>
-      <w:pPr>
-        <w:ind w:left="709" w:hanging="709"/>
-        <w:rPr>
-          <w:lang w:val="es-419" w:eastAsia="es-CO"/>
-        </w:rPr>
-      </w:pPr>
-      <w:r>
-        <w:rPr>
-          <w:lang w:val="es-419" w:eastAsia="es-CO"/>
-        </w:rPr>
-        <w:t xml:space="preserve">Novak, J.D. &amp; Gowin, D.B. (1988). Aprendiendo a aprender. Traducción al español del original </w:t>
-      </w:r>
-      <w:proofErr w:type="spellStart"/>
-      <w:r>
-        <w:rPr>
-          <w:lang w:val="es-419" w:eastAsia="es-CO"/>
-        </w:rPr>
-        <w:t>Learning</w:t>
-      </w:r>
-      <w:proofErr w:type="spellEnd"/>
-      <w:r>
-        <w:rPr>
-          <w:lang w:val="es-419" w:eastAsia="es-CO"/>
-        </w:rPr>
-        <w:t xml:space="preserve"> </w:t>
-      </w:r>
-      <w:proofErr w:type="spellStart"/>
-      <w:r>
-        <w:rPr>
-          <w:lang w:val="es-419" w:eastAsia="es-CO"/>
-        </w:rPr>
-        <w:t>how</w:t>
-      </w:r>
-      <w:proofErr w:type="spellEnd"/>
-      <w:r>
-        <w:rPr>
-          <w:lang w:val="es-419" w:eastAsia="es-CO"/>
-        </w:rPr>
-        <w:t xml:space="preserve"> </w:t>
-      </w:r>
-      <w:proofErr w:type="spellStart"/>
-      <w:r>
-        <w:rPr>
-          <w:lang w:val="es-419" w:eastAsia="es-CO"/>
-        </w:rPr>
-        <w:t>to</w:t>
-      </w:r>
-      <w:proofErr w:type="spellEnd"/>
-      <w:r>
-        <w:rPr>
-          <w:lang w:val="es-419" w:eastAsia="es-CO"/>
-        </w:rPr>
-        <w:t xml:space="preserve"> </w:t>
-      </w:r>
-      <w:proofErr w:type="spellStart"/>
-      <w:r>
-        <w:rPr>
-          <w:lang w:val="es-419" w:eastAsia="es-CO"/>
-        </w:rPr>
-        <w:t>learn</w:t>
-      </w:r>
-      <w:proofErr w:type="spellEnd"/>
-      <w:r>
-        <w:rPr>
-          <w:lang w:val="es-419" w:eastAsia="es-CO"/>
-        </w:rPr>
-        <w:t>. Barcelona: Martínez Roca.</w:t>
-      </w:r>
-    </w:p>
-    <w:p>
-      <w:pPr>
-        <w:ind w:left="709" w:hanging="709"/>
-        <w:rPr>
-          <w:lang w:val="es-419" w:eastAsia="es-CO"/>
-        </w:rPr>
-      </w:pPr>
-      <w:r>
-        <w:rPr>
-          <w:lang w:val="es-419" w:eastAsia="es-CO"/>
-        </w:rPr>
-        <w:t>Páez, D. L. (2012). El modelo pedagógico de la formación profesional integral en el enfoque para el desarrollo de competencias y el aprendizaje por proyectos. SENA.</w:t>
-      </w:r>
-    </w:p>
-    <w:p>
-      <w:pPr>
-        <w:ind w:left="709" w:hanging="709"/>
-        <w:rPr>
-          <w:lang w:val="es-419" w:eastAsia="es-CO"/>
-        </w:rPr>
-      </w:pPr>
-      <w:r>
-        <w:rPr>
-          <w:lang w:val="es-419" w:eastAsia="es-CO"/>
-        </w:rPr>
-        <w:t>Rendón, D.L. &amp; Moreno, L. A. (2012). Lineamientos institucionales éticos.</w:t>
-      </w:r>
-      <w:r>
-        <w:rPr>
-          <w:lang w:val="es-419" w:eastAsia="es-CO"/>
-        </w:rPr>
-        <w:t xml:space="preserve"> </w:t>
-      </w:r>
-      <w:r>
-        <w:rPr>
-          <w:lang w:val="es-419" w:eastAsia="es-CO"/>
-        </w:rPr>
-        <w:t>Bogotá: SENA.</w:t>
-      </w:r>
-    </w:p>
-    <w:p>
-      <w:pPr>
-        <w:ind w:left="709" w:hanging="709"/>
-        <w:rPr>
-          <w:lang w:val="es-419" w:eastAsia="es-CO"/>
-        </w:rPr>
-      </w:pPr>
-      <w:r>
-        <w:rPr>
-          <w:lang w:val="es-419" w:eastAsia="es-CO"/>
-        </w:rPr>
-        <w:t>SENA. (2011). Lineamientos de planeación operativa 2012. Bogotá: SENA.</w:t>
-      </w:r>
-    </w:p>
-    <w:p>
-      <w:pPr>
-        <w:ind w:left="709" w:hanging="709"/>
-        <w:rPr>
-          <w:lang w:val="es-419" w:eastAsia="es-CO"/>
-        </w:rPr>
-      </w:pPr>
-      <w:r>
-        <w:rPr>
-          <w:lang w:val="es-419" w:eastAsia="es-CO"/>
-        </w:rPr>
-        <w:t>Torres, C. (2002). El juego como estrategia de aprendizaje en el aula.</w:t>
-      </w:r>
-      <w:r>
-        <w:rPr>
-          <w:lang w:val="es-419" w:eastAsia="es-CO"/>
-        </w:rPr>
-        <w:t xml:space="preserve"> </w:t>
-      </w:r>
-      <w:r>
-        <w:rPr>
-          <w:lang w:val="es-419" w:eastAsia="es-CO"/>
-        </w:rPr>
-        <w:t>CDCHT.</w:t>
-      </w:r>
-    </w:p>
-    <w:p>
-      <w:pPr>
-        <w:ind w:firstLine="0"/>
-        <w:rPr>
-          <w:lang w:val="es-419" w:eastAsia="es-CO"/>
-        </w:rPr>
-      </w:pPr>
-    </w:p>
-    <w:p>
-      <w:pPr>
-        <w:ind w:firstLine="0"/>
-        <w:rPr>
-          <w:lang w:val="es-419" w:eastAsia="es-CO"/>
-        </w:rPr>
-      </w:pPr>
-    </w:p>
-    <w:p>
-      <w:pPr>
-        <w:ind w:firstLine="0"/>
-        <w:rPr>
-          <w:lang w:val="es-419" w:eastAsia="es-CO"/>
-        </w:rPr>
-      </w:pPr>
-    </w:p>
-    <w:p>
-      <w:pPr>
-        <w:ind w:firstLine="0"/>
-        <w:rPr>
-          <w:lang w:val="es-419" w:eastAsia="es-CO"/>
-        </w:rPr>
-      </w:pPr>
-    </w:p>
-    <w:p>
-      <w:pPr>
-        <w:pStyle w:val="Ttulo1"/>
-        <w:numPr>
-          <w:ilvl w:val="0"/>
-          <w:numId w:val="0"/>
-        </w:numPr>
         <w:ind w:left="708"/>
       </w:pPr>
-      <w:bookmarkStart w:id="20" w:name="_Toc180999259"/>
+      <w:bookmarkStart w:id="22" w:name="_Toc181692919"/>
       <w:r>
         <w:lastRenderedPageBreak/>
         <w:t>Créditos</w:t>
       </w:r>
-      <w:bookmarkEnd w:id="20"/>
+      <w:bookmarkEnd w:id="22"/>
     </w:p>
     <w:tbl>
       <w:tblPr>
@@ -7373,7 +7434,7 @@
             <w:pPr>
               <w:pStyle w:val="TextoTablas"/>
             </w:pPr>
-            <w:bookmarkStart w:id="21" w:name="_Hlk178684272"/>
+            <w:bookmarkStart w:id="23" w:name="_Hlk178684272"/>
             <w:r>
               <w:t>Nombre</w:t>
             </w:r>
@@ -7422,13 +7483,8 @@
             <w:pPr>
               <w:pStyle w:val="TextoTablas"/>
             </w:pPr>
-            <w:proofErr w:type="spellStart"/>
-            <w:r>
-              <w:t>Milady</w:t>
-            </w:r>
-            <w:proofErr w:type="spellEnd"/>
-            <w:r>
-              <w:t xml:space="preserve"> Tatiana Villamil Castellanos</w:t>
+            <w:r>
+              <w:t>Milady Tatiana Villamil Castellanos</w:t>
             </w:r>
           </w:p>
         </w:tc>
@@ -7517,15 +7573,7 @@
               <w:pStyle w:val="TextoTablas"/>
             </w:pPr>
             <w:r>
-              <w:t xml:space="preserve">Diana Rocío </w:t>
-            </w:r>
-            <w:proofErr w:type="spellStart"/>
-            <w:r>
-              <w:t>Possos</w:t>
-            </w:r>
-            <w:proofErr w:type="spellEnd"/>
-            <w:r>
-              <w:t xml:space="preserve"> Beltrán</w:t>
+              <w:t>Diana Rocío Possos Beltrán</w:t>
             </w:r>
           </w:p>
         </w:tc>
@@ -7722,7 +7770,19 @@
               <w:rPr>
                 <w:rStyle w:val="Extranjerismo"/>
               </w:rPr>
-              <w:t>full-stack</w:t>
+              <w:t>full</w:t>
+            </w:r>
+            <w:r>
+              <w:rPr>
+                <w:rStyle w:val="Extranjerismo"/>
+              </w:rPr>
+              <w:t xml:space="preserve"> </w:t>
+            </w:r>
+            <w:r>
+              <w:rPr>
+                <w:rStyle w:val="Extranjerismo"/>
+              </w:rPr>
+              <w:t>stack</w:t>
             </w:r>
           </w:p>
         </w:tc>
@@ -7752,13 +7812,8 @@
             <w:pPr>
               <w:pStyle w:val="TextoTablas"/>
             </w:pPr>
-            <w:proofErr w:type="spellStart"/>
-            <w:r>
-              <w:t>Lucenith</w:t>
-            </w:r>
-            <w:proofErr w:type="spellEnd"/>
-            <w:r>
-              <w:t xml:space="preserve"> Pinilla Moreno</w:t>
+            <w:r>
+              <w:t>Lucenith Pinilla Moreno</w:t>
             </w:r>
           </w:p>
         </w:tc>
@@ -7777,7 +7832,19 @@
               <w:rPr>
                 <w:rStyle w:val="Extranjerismo"/>
               </w:rPr>
-              <w:t>full-stack</w:t>
+              <w:t>full</w:t>
+            </w:r>
+            <w:r>
+              <w:rPr>
+                <w:rStyle w:val="Extranjerismo"/>
+              </w:rPr>
+              <w:t xml:space="preserve"> </w:t>
+            </w:r>
+            <w:r>
+              <w:rPr>
+                <w:rStyle w:val="Extranjerismo"/>
+              </w:rPr>
+              <w:t>stack</w:t>
             </w:r>
             <w:r>
               <w:t xml:space="preserve"> junior</w:t>
@@ -7856,15 +7923,7 @@
               <w:pStyle w:val="TextoTablas"/>
             </w:pPr>
             <w:r>
-              <w:t xml:space="preserve">Yineth </w:t>
-            </w:r>
-            <w:proofErr w:type="spellStart"/>
-            <w:r>
-              <w:t>Ibette</w:t>
-            </w:r>
-            <w:proofErr w:type="spellEnd"/>
-            <w:r>
-              <w:t xml:space="preserve"> González Quintero</w:t>
+              <w:t>Yineth Ibette González Quintero</w:t>
             </w:r>
           </w:p>
         </w:tc>
@@ -7940,7 +7999,7 @@
           </w:p>
         </w:tc>
       </w:tr>
-      <w:bookmarkEnd w:id="21"/>
+      <w:bookmarkEnd w:id="23"/>
     </w:tbl>
     <w:p>
       <w:pPr>
@@ -11457,7 +11516,6 @@
   <w:style w:type="character" w:default="1" w:styleId="Fuentedeprrafopredeter">
     <w:name w:val="Default Paragraph Font"/>
     <w:uiPriority w:val="1"/>
-    <w:semiHidden/>
     <w:unhideWhenUsed/>
   </w:style>
   <w:style w:type="table" w:default="1" w:styleId="Tablanormal">
@@ -12659,6 +12717,10 @@
 </file>
 
 <file path=customXml/item1.xml><?xml version="1.0" encoding="utf-8"?>
+<b:Sources xmlns:b="http://schemas.openxmlformats.org/officeDocument/2006/bibliography" xmlns="http://schemas.openxmlformats.org/officeDocument/2006/bibliography" SelectedStyle="\APASixthEditionOfficeOnline.xsl" StyleName="APA" Version="6"/>
+</file>
+
+<file path=customXml/item2.xml><?xml version="1.0" encoding="utf-8"?>
 <p:properties xmlns:p="http://schemas.microsoft.com/office/2006/metadata/properties" xmlns:xsi="http://www.w3.org/2001/XMLSchema-instance" xmlns:pc="http://schemas.microsoft.com/office/infopath/2007/PartnerControls">
   <documentManagement>
     <TaxCatchAll xmlns="cb45339b-ced9-4d0d-8f64-77573914d53b" xsi:nil="true"/>
@@ -12669,20 +12731,7 @@
 </p:properties>
 </file>
 
-<file path=customXml/item2.xml><?xml version="1.0" encoding="utf-8"?>
-<b:Sources xmlns:b="http://schemas.openxmlformats.org/officeDocument/2006/bibliography" xmlns="http://schemas.openxmlformats.org/officeDocument/2006/bibliography" SelectedStyle="\APASixthEditionOfficeOnline.xsl" StyleName="APA" Version="6"/>
-</file>
-
 <file path=customXml/item3.xml><?xml version="1.0" encoding="utf-8"?>
-<?mso-contentType ?>
-<FormTemplates xmlns="http://schemas.microsoft.com/sharepoint/v3/contenttype/forms">
-  <Display>DocumentLibraryForm</Display>
-  <Edit>DocumentLibraryForm</Edit>
-  <New>DocumentLibraryForm</New>
-</FormTemplates>
-</file>
-
-<file path=customXml/item4.xml><?xml version="1.0" encoding="utf-8"?>
 <ct:contentTypeSchema xmlns:ct="http://schemas.microsoft.com/office/2006/metadata/contentType" xmlns:ma="http://schemas.microsoft.com/office/2006/metadata/properties/metaAttributes" ct:_="" ma:_="" ma:contentTypeName="Documento" ma:contentTypeID="0x01010049282E1EDBE9234EA9E6D38F720E265F" ma:contentTypeVersion="15" ma:contentTypeDescription="Crear nuevo documento." ma:contentTypeScope="" ma:versionID="b31c7aa9eaf043a08b87120b3c4916e3">
   <xsd:schema xmlns:xsd="http://www.w3.org/2001/XMLSchema" xmlns:xs="http://www.w3.org/2001/XMLSchema" xmlns:p="http://schemas.microsoft.com/office/2006/metadata/properties" xmlns:ns2="cb45339b-ced9-4d0d-8f64-77573914d53b" xmlns:ns3="43a3ca16-9c26-4813-b83f-4aec9927b43f" targetNamespace="http://schemas.microsoft.com/office/2006/metadata/properties" ma:root="true" ma:fieldsID="3533d065b04d75c457075bc55f1f5315" ns2:_="" ns3:_="">
     <xsd:import namespace="cb45339b-ced9-4d0d-8f64-77573914d53b"/>
@@ -12917,7 +12966,24 @@
 </ct:contentTypeSchema>
 </file>
 
+<file path=customXml/item4.xml><?xml version="1.0" encoding="utf-8"?>
+<?mso-contentType ?>
+<FormTemplates xmlns="http://schemas.microsoft.com/sharepoint/v3/contenttype/forms">
+  <Display>DocumentLibraryForm</Display>
+  <Edit>DocumentLibraryForm</Edit>
+  <New>DocumentLibraryForm</New>
+</FormTemplates>
+</file>
+
 <file path=customXml/itemProps1.xml><?xml version="1.0" encoding="utf-8"?>
+<ds:datastoreItem xmlns:ds="http://schemas.openxmlformats.org/officeDocument/2006/customXml" ds:itemID="{A9F2CEBA-C824-4C86-81A8-E32CBD0EB92D}">
+  <ds:schemaRefs>
+    <ds:schemaRef ds:uri="http://schemas.openxmlformats.org/officeDocument/2006/bibliography"/>
+  </ds:schemaRefs>
+</ds:datastoreItem>
+</file>
+
+<file path=customXml/itemProps2.xml><?xml version="1.0" encoding="utf-8"?>
 <ds:datastoreItem xmlns:ds="http://schemas.openxmlformats.org/officeDocument/2006/customXml" ds:itemID="{26259216-AD86-464A-AEAD-95B1F9E17392}">
   <ds:schemaRefs>
     <ds:schemaRef ds:uri="http://schemas.microsoft.com/office/2006/metadata/properties"/>
@@ -12928,23 +12994,7 @@
 </ds:datastoreItem>
 </file>
 
-<file path=customXml/itemProps2.xml><?xml version="1.0" encoding="utf-8"?>
-<ds:datastoreItem xmlns:ds="http://schemas.openxmlformats.org/officeDocument/2006/customXml" ds:itemID="{A9F2CEBA-C824-4C86-81A8-E32CBD0EB92D}">
-  <ds:schemaRefs>
-    <ds:schemaRef ds:uri="http://schemas.openxmlformats.org/officeDocument/2006/bibliography"/>
-  </ds:schemaRefs>
-</ds:datastoreItem>
-</file>
-
 <file path=customXml/itemProps3.xml><?xml version="1.0" encoding="utf-8"?>
-<ds:datastoreItem xmlns:ds="http://schemas.openxmlformats.org/officeDocument/2006/customXml" ds:itemID="{D00A4A46-BDBD-48AC-87B9-2BA42D9CC06F}">
-  <ds:schemaRefs>
-    <ds:schemaRef ds:uri="http://schemas.microsoft.com/sharepoint/v3/contenttype/forms"/>
-  </ds:schemaRefs>
-</ds:datastoreItem>
-</file>
-
-<file path=customXml/itemProps4.xml><?xml version="1.0" encoding="utf-8"?>
 <ds:datastoreItem xmlns:ds="http://schemas.openxmlformats.org/officeDocument/2006/customXml" ds:itemID="{0BC4A0A4-89EA-4C0C-9011-C1B351E892BC}">
   <ds:schemaRefs>
     <ds:schemaRef ds:uri="http://schemas.microsoft.com/office/2006/metadata/contentType"/>
@@ -12961,4 +13011,12 @@
     <ds:schemaRef ds:uri="http://schemas.microsoft.com/internal/obd"/>
   </ds:schemaRefs>
 </ds:datastoreItem>
+</file>
+
+<file path=customXml/itemProps4.xml><?xml version="1.0" encoding="utf-8"?>
+<ds:datastoreItem xmlns:ds="http://schemas.openxmlformats.org/officeDocument/2006/customXml" ds:itemID="{D00A4A46-BDBD-48AC-87B9-2BA42D9CC06F}">
+  <ds:schemaRefs>
+    <ds:schemaRef ds:uri="http://schemas.microsoft.com/sharepoint/v3/contenttype/forms"/>
+  </ds:schemaRefs>
+</ds:datastoreItem>
 </file>
</xml_diff>